<commit_message>
edit some English mistakes and remove duplication
</commit_message>
<xml_diff>
--- a/Requirments/CAR_SRS.docx
+++ b/Requirments/CAR_SRS.docx
@@ -41,15 +41,22 @@
           <w:szCs w:val="40"/>
         </w:rPr>
       </w:pPr>
-      <w:proofErr w:type="gramStart"/>
       <w:r>
         <w:rPr>
           <w:sz w:val="40"/>
           <w:szCs w:val="40"/>
         </w:rPr>
-        <w:t>for</w:t>
-      </w:r>
-      <w:proofErr w:type="gramEnd"/>
+        <w:t>F</w:t>
+      </w:r>
+      <w:r>
+        <w:rPr>
+          <w:sz w:val="40"/>
+          <w:szCs w:val="40"/>
+        </w:rPr>
+        <w:t>or</w:t>
+      </w:r>
+      <w:bookmarkStart w:id="0" w:name="_GoBack"/>
+      <w:bookmarkEnd w:id="0"/>
     </w:p>
     <w:p>
       <w:pPr>
@@ -211,8 +218,8 @@
           <w:szCs w:val="32"/>
         </w:rPr>
       </w:pPr>
-      <w:bookmarkStart w:id="0" w:name="_gjdgxs" w:colFirst="0" w:colLast="0"/>
-      <w:bookmarkEnd w:id="0"/>
+      <w:bookmarkStart w:id="1" w:name="_gjdgxs" w:colFirst="0" w:colLast="0"/>
+      <w:bookmarkEnd w:id="1"/>
     </w:p>
     <w:p>
       <w:pPr>
@@ -277,6 +284,12 @@
     </w:p>
     <w:sdt>
       <w:sdtPr>
+        <w:rPr>
+          <w:rFonts w:ascii="Times" w:eastAsia="Times" w:hAnsi="Times" w:cs="Times"/>
+          <w:color w:val="auto"/>
+          <w:sz w:val="24"/>
+          <w:szCs w:val="24"/>
+        </w:rPr>
         <w:id w:val="-1888717631"/>
         <w:docPartObj>
           <w:docPartGallery w:val="Table of Contents"/>
@@ -285,13 +298,9 @@
       </w:sdtPr>
       <w:sdtEndPr>
         <w:rPr>
-          <w:rFonts w:ascii="Times" w:eastAsia="Times" w:hAnsi="Times" w:cs="Times"/>
           <w:b/>
           <w:bCs/>
           <w:noProof/>
-          <w:color w:val="auto"/>
-          <w:sz w:val="24"/>
-          <w:szCs w:val="24"/>
         </w:rPr>
       </w:sdtEndPr>
       <w:sdtContent>
@@ -2125,8 +2134,8 @@
           <w:rFonts w:ascii="Times New Roman" w:eastAsia="Times New Roman" w:hAnsi="Times New Roman" w:cs="Times New Roman"/>
         </w:rPr>
       </w:pPr>
-      <w:bookmarkStart w:id="1" w:name="_30j0zll" w:colFirst="0" w:colLast="0"/>
-      <w:bookmarkEnd w:id="1"/>
+      <w:bookmarkStart w:id="2" w:name="_30j0zll" w:colFirst="0" w:colLast="0"/>
+      <w:bookmarkEnd w:id="2"/>
     </w:p>
     <w:p>
       <w:pPr>
@@ -2482,8 +2491,8 @@
     <w:p/>
     <w:p/>
     <w:p>
-      <w:bookmarkStart w:id="2" w:name="_1fob9te" w:colFirst="0" w:colLast="0"/>
-      <w:bookmarkEnd w:id="2"/>
+      <w:bookmarkStart w:id="3" w:name="_1fob9te" w:colFirst="0" w:colLast="0"/>
+      <w:bookmarkEnd w:id="3"/>
     </w:p>
     <w:p>
       <w:pPr>
@@ -2515,12 +2524,12 @@
           <w:numId w:val="2"/>
         </w:numPr>
       </w:pPr>
-      <w:bookmarkStart w:id="3" w:name="_Toc7966689"/>
+      <w:bookmarkStart w:id="4" w:name="_Toc7966689"/>
       <w:r>
         <w:lastRenderedPageBreak/>
         <w:t>Introduction</w:t>
       </w:r>
-      <w:bookmarkEnd w:id="3"/>
+      <w:bookmarkEnd w:id="4"/>
     </w:p>
     <w:p>
       <w:pPr>
@@ -2530,11 +2539,11 @@
           <w:numId w:val="2"/>
         </w:numPr>
       </w:pPr>
-      <w:bookmarkStart w:id="4" w:name="_Toc7966690"/>
+      <w:bookmarkStart w:id="5" w:name="_Toc7966690"/>
       <w:r>
         <w:t>Purpose</w:t>
       </w:r>
-      <w:bookmarkEnd w:id="4"/>
+      <w:bookmarkEnd w:id="5"/>
       <w:r>
         <w:t xml:space="preserve"> </w:t>
       </w:r>
@@ -2623,15 +2632,7 @@
           <w:color w:val="222222"/>
           <w:highlight w:val="white"/>
         </w:rPr>
-        <w:t>car d</w:t>
-      </w:r>
-      <w:r>
-        <w:rPr>
-          <w:rFonts w:ascii="Arial" w:eastAsia="Arial" w:hAnsi="Arial" w:cs="Arial"/>
-          <w:color w:val="222222"/>
-          <w:highlight w:val="white"/>
-        </w:rPr>
-        <w:t xml:space="preserve">ealership </w:t>
+        <w:t xml:space="preserve">car dealership </w:t>
       </w:r>
       <w:r>
         <w:rPr>
@@ -2673,8 +2674,8 @@
           <w:szCs w:val="22"/>
         </w:rPr>
       </w:pPr>
-      <w:bookmarkStart w:id="5" w:name="_d5yaa7asiqoe" w:colFirst="0" w:colLast="0"/>
-      <w:bookmarkEnd w:id="5"/>
+      <w:bookmarkStart w:id="6" w:name="_d5yaa7asiqoe" w:colFirst="0" w:colLast="0"/>
+      <w:bookmarkEnd w:id="6"/>
       <w:r>
         <w:rPr>
           <w:rFonts w:ascii="Arial" w:eastAsia="Arial" w:hAnsi="Arial" w:cs="Arial"/>
@@ -2717,8 +2718,8 @@
           <w:szCs w:val="22"/>
         </w:rPr>
       </w:pPr>
-      <w:bookmarkStart w:id="6" w:name="_tyjcwt" w:colFirst="0" w:colLast="0"/>
-      <w:bookmarkEnd w:id="6"/>
+      <w:bookmarkStart w:id="7" w:name="_tyjcwt" w:colFirst="0" w:colLast="0"/>
+      <w:bookmarkEnd w:id="7"/>
     </w:p>
     <w:p>
       <w:pPr>
@@ -2728,11 +2729,11 @@
           <w:numId w:val="2"/>
         </w:numPr>
       </w:pPr>
-      <w:bookmarkStart w:id="7" w:name="_Toc7966691"/>
+      <w:bookmarkStart w:id="8" w:name="_Toc7966691"/>
       <w:r>
         <w:t>Intended Audience and Reading Suggestions</w:t>
       </w:r>
-      <w:bookmarkEnd w:id="7"/>
+      <w:bookmarkEnd w:id="8"/>
     </w:p>
     <w:p>
       <w:pPr>
@@ -2750,8 +2751,8 @@
           <w:szCs w:val="22"/>
         </w:rPr>
       </w:pPr>
-      <w:bookmarkStart w:id="8" w:name="_3dy6vkm" w:colFirst="0" w:colLast="0"/>
-      <w:bookmarkEnd w:id="8"/>
+      <w:bookmarkStart w:id="9" w:name="_3dy6vkm" w:colFirst="0" w:colLast="0"/>
+      <w:bookmarkEnd w:id="9"/>
       <w:r>
         <w:rPr>
           <w:rFonts w:ascii="Arial" w:eastAsia="Arial" w:hAnsi="Arial" w:cs="Arial"/>
@@ -2767,16 +2768,7 @@
           <w:sz w:val="22"/>
           <w:szCs w:val="22"/>
         </w:rPr>
-        <w:t>evelopers, project managers, marketing st</w:t>
-      </w:r>
-      <w:r>
-        <w:rPr>
-          <w:rFonts w:ascii="Arial" w:eastAsia="Arial" w:hAnsi="Arial" w:cs="Arial"/>
-          <w:color w:val="000000"/>
-          <w:sz w:val="22"/>
-          <w:szCs w:val="22"/>
-        </w:rPr>
-        <w:t xml:space="preserve">aff, users, testers, </w:t>
+        <w:t xml:space="preserve">evelopers, project managers, marketing staff, users, testers, </w:t>
       </w:r>
       <w:r>
         <w:rPr>
@@ -2822,11 +2814,11 @@
           <w:numId w:val="2"/>
         </w:numPr>
       </w:pPr>
-      <w:bookmarkStart w:id="9" w:name="_Toc7966692"/>
+      <w:bookmarkStart w:id="10" w:name="_Toc7966692"/>
       <w:r>
         <w:t>Product Scope</w:t>
       </w:r>
-      <w:bookmarkEnd w:id="9"/>
+      <w:bookmarkEnd w:id="10"/>
     </w:p>
     <w:p>
       <w:pPr>
@@ -2844,8 +2836,8 @@
           <w:szCs w:val="22"/>
         </w:rPr>
       </w:pPr>
-      <w:bookmarkStart w:id="10" w:name="_1t3h5sf" w:colFirst="0" w:colLast="0"/>
-      <w:bookmarkEnd w:id="10"/>
+      <w:bookmarkStart w:id="11" w:name="_1t3h5sf" w:colFirst="0" w:colLast="0"/>
+      <w:bookmarkEnd w:id="11"/>
       <w:r>
         <w:rPr>
           <w:rFonts w:ascii="Arial" w:eastAsia="Arial" w:hAnsi="Arial" w:cs="Arial"/>
@@ -2887,11 +2879,11 @@
           <w:numId w:val="2"/>
         </w:numPr>
       </w:pPr>
-      <w:bookmarkStart w:id="11" w:name="_Toc7966693"/>
+      <w:bookmarkStart w:id="12" w:name="_Toc7966693"/>
       <w:r>
         <w:t>References</w:t>
       </w:r>
-      <w:bookmarkEnd w:id="11"/>
+      <w:bookmarkEnd w:id="12"/>
     </w:p>
     <w:p>
       <w:pPr>
@@ -2908,23 +2900,15 @@
           <w:szCs w:val="22"/>
         </w:rPr>
       </w:pPr>
-      <w:bookmarkStart w:id="12" w:name="_4d34og8" w:colFirst="0" w:colLast="0"/>
-      <w:bookmarkEnd w:id="12"/>
+      <w:bookmarkStart w:id="13" w:name="_4d34og8" w:colFirst="0" w:colLast="0"/>
+      <w:bookmarkEnd w:id="13"/>
       <w:r>
         <w:rPr>
           <w:rFonts w:ascii="Times New Roman" w:eastAsia="Times New Roman" w:hAnsi="Times New Roman" w:cs="Times New Roman"/>
           <w:sz w:val="22"/>
           <w:szCs w:val="22"/>
         </w:rPr>
-        <w:t>IEEE 8</w:t>
-      </w:r>
-      <w:r>
-        <w:rPr>
-          <w:rFonts w:ascii="Times New Roman" w:eastAsia="Times New Roman" w:hAnsi="Times New Roman" w:cs="Times New Roman"/>
-          <w:sz w:val="22"/>
-          <w:szCs w:val="22"/>
-        </w:rPr>
-        <w:t>30-1999 standard for writing SRS document.</w:t>
+        <w:t>IEEE 830-1999 standard for writing SRS document.</w:t>
       </w:r>
     </w:p>
     <w:p>
@@ -2942,8 +2926,8 @@
           <w:szCs w:val="22"/>
         </w:rPr>
       </w:pPr>
-      <w:bookmarkStart w:id="13" w:name="_24l0i53492io" w:colFirst="0" w:colLast="0"/>
-      <w:bookmarkEnd w:id="13"/>
+      <w:bookmarkStart w:id="14" w:name="_24l0i53492io" w:colFirst="0" w:colLast="0"/>
+      <w:bookmarkEnd w:id="14"/>
     </w:p>
     <w:p>
       <w:pPr>
@@ -2960,8 +2944,8 @@
           <w:szCs w:val="22"/>
         </w:rPr>
       </w:pPr>
-      <w:bookmarkStart w:id="14" w:name="_q586t03rlmjl" w:colFirst="0" w:colLast="0"/>
-      <w:bookmarkEnd w:id="14"/>
+      <w:bookmarkStart w:id="15" w:name="_q586t03rlmjl" w:colFirst="0" w:colLast="0"/>
+      <w:bookmarkEnd w:id="15"/>
     </w:p>
     <w:p>
       <w:pPr>
@@ -2978,8 +2962,8 @@
           <w:szCs w:val="22"/>
         </w:rPr>
       </w:pPr>
-      <w:bookmarkStart w:id="15" w:name="_9y0iw5k1cs0q" w:colFirst="0" w:colLast="0"/>
-      <w:bookmarkEnd w:id="15"/>
+      <w:bookmarkStart w:id="16" w:name="_9y0iw5k1cs0q" w:colFirst="0" w:colLast="0"/>
+      <w:bookmarkEnd w:id="16"/>
     </w:p>
     <w:p>
       <w:pPr>
@@ -2996,8 +2980,8 @@
           <w:szCs w:val="22"/>
         </w:rPr>
       </w:pPr>
-      <w:bookmarkStart w:id="16" w:name="_t74mrwu2bzoq" w:colFirst="0" w:colLast="0"/>
-      <w:bookmarkEnd w:id="16"/>
+      <w:bookmarkStart w:id="17" w:name="_t74mrwu2bzoq" w:colFirst="0" w:colLast="0"/>
+      <w:bookmarkEnd w:id="17"/>
     </w:p>
     <w:p>
       <w:pPr>
@@ -3014,8 +2998,8 @@
           <w:szCs w:val="22"/>
         </w:rPr>
       </w:pPr>
-      <w:bookmarkStart w:id="17" w:name="_w7bdnabp09yl" w:colFirst="0" w:colLast="0"/>
-      <w:bookmarkEnd w:id="17"/>
+      <w:bookmarkStart w:id="18" w:name="_w7bdnabp09yl" w:colFirst="0" w:colLast="0"/>
+      <w:bookmarkEnd w:id="18"/>
     </w:p>
     <w:p>
       <w:pPr>
@@ -3032,8 +3016,8 @@
           <w:szCs w:val="22"/>
         </w:rPr>
       </w:pPr>
-      <w:bookmarkStart w:id="18" w:name="_b4wcxsaxp22d" w:colFirst="0" w:colLast="0"/>
-      <w:bookmarkEnd w:id="18"/>
+      <w:bookmarkStart w:id="19" w:name="_b4wcxsaxp22d" w:colFirst="0" w:colLast="0"/>
+      <w:bookmarkEnd w:id="19"/>
     </w:p>
     <w:p>
       <w:pPr>
@@ -3050,8 +3034,8 @@
           <w:szCs w:val="22"/>
         </w:rPr>
       </w:pPr>
-      <w:bookmarkStart w:id="19" w:name="_9re8s7aem908" w:colFirst="0" w:colLast="0"/>
-      <w:bookmarkEnd w:id="19"/>
+      <w:bookmarkStart w:id="20" w:name="_9re8s7aem908" w:colFirst="0" w:colLast="0"/>
+      <w:bookmarkEnd w:id="20"/>
     </w:p>
     <w:p>
       <w:pPr>
@@ -3068,8 +3052,8 @@
           <w:szCs w:val="22"/>
         </w:rPr>
       </w:pPr>
-      <w:bookmarkStart w:id="20" w:name="_xnb3p56yykih" w:colFirst="0" w:colLast="0"/>
-      <w:bookmarkEnd w:id="20"/>
+      <w:bookmarkStart w:id="21" w:name="_xnb3p56yykih" w:colFirst="0" w:colLast="0"/>
+      <w:bookmarkEnd w:id="21"/>
     </w:p>
     <w:p>
       <w:pPr>
@@ -3086,8 +3070,8 @@
           <w:szCs w:val="22"/>
         </w:rPr>
       </w:pPr>
-      <w:bookmarkStart w:id="21" w:name="_uei96ugz4q6t" w:colFirst="0" w:colLast="0"/>
-      <w:bookmarkEnd w:id="21"/>
+      <w:bookmarkStart w:id="22" w:name="_uei96ugz4q6t" w:colFirst="0" w:colLast="0"/>
+      <w:bookmarkEnd w:id="22"/>
     </w:p>
     <w:p>
       <w:pPr>
@@ -3104,8 +3088,8 @@
           <w:szCs w:val="22"/>
         </w:rPr>
       </w:pPr>
-      <w:bookmarkStart w:id="22" w:name="_5hnfaexc4vc6" w:colFirst="0" w:colLast="0"/>
-      <w:bookmarkEnd w:id="22"/>
+      <w:bookmarkStart w:id="23" w:name="_5hnfaexc4vc6" w:colFirst="0" w:colLast="0"/>
+      <w:bookmarkEnd w:id="23"/>
     </w:p>
     <w:p>
       <w:pPr>
@@ -3124,8 +3108,8 @@
           <w:szCs w:val="22"/>
         </w:rPr>
       </w:pPr>
-      <w:bookmarkStart w:id="23" w:name="_wkseuyt60oyf" w:colFirst="0" w:colLast="0"/>
-      <w:bookmarkEnd w:id="23"/>
+      <w:bookmarkStart w:id="24" w:name="_wkseuyt60oyf" w:colFirst="0" w:colLast="0"/>
+      <w:bookmarkEnd w:id="24"/>
     </w:p>
     <w:p>
       <w:pPr>
@@ -3135,12 +3119,12 @@
           <w:numId w:val="2"/>
         </w:numPr>
       </w:pPr>
-      <w:bookmarkStart w:id="24" w:name="_Toc7966694"/>
+      <w:bookmarkStart w:id="25" w:name="_Toc7966694"/>
       <w:r>
         <w:lastRenderedPageBreak/>
         <w:t>Overall Description</w:t>
       </w:r>
-      <w:bookmarkEnd w:id="24"/>
+      <w:bookmarkEnd w:id="25"/>
     </w:p>
     <w:p>
       <w:pPr>
@@ -3150,11 +3134,11 @@
           <w:numId w:val="2"/>
         </w:numPr>
       </w:pPr>
-      <w:bookmarkStart w:id="25" w:name="_Toc7966695"/>
+      <w:bookmarkStart w:id="26" w:name="_Toc7966695"/>
       <w:r>
         <w:t>Product Perspective</w:t>
       </w:r>
-      <w:bookmarkEnd w:id="25"/>
+      <w:bookmarkEnd w:id="26"/>
     </w:p>
     <w:p>
       <w:pPr>
@@ -3233,27 +3217,19 @@
           <w:sz w:val="22"/>
           <w:szCs w:val="22"/>
         </w:rPr>
-        <w:t>should be user-friendly, ‘quick to learn’ and reliable software for the above purpose. It is intended to be a stand-alone product and should not depend on the availability of other software. It should run on both UNIX and Windows based pl</w:t>
-      </w:r>
-      <w:r>
-        <w:rPr>
-          <w:rFonts w:ascii="Arial" w:eastAsia="Arial" w:hAnsi="Arial" w:cs="Arial"/>
-          <w:sz w:val="22"/>
-          <w:szCs w:val="22"/>
-        </w:rPr>
-        <w:t>atform.</w:t>
-      </w:r>
-    </w:p>
-    <w:p>
-      <w:pPr>
-        <w:rPr>
-          <w:rFonts w:ascii="Arial" w:eastAsia="Arial" w:hAnsi="Arial" w:cs="Arial"/>
-          <w:sz w:val="22"/>
-          <w:szCs w:val="22"/>
-        </w:rPr>
-      </w:pPr>
-      <w:bookmarkStart w:id="26" w:name="_quhlnn1bts2j" w:colFirst="0" w:colLast="0"/>
-      <w:bookmarkEnd w:id="26"/>
+        <w:t>should be user-friendly, ‘quick to learn’ and reliable software for the above purpose. It is intended to be a stand-alone product and should not depend on the availability of other software. It should run on both UNIX and Windows based platform.</w:t>
+      </w:r>
+    </w:p>
+    <w:p>
+      <w:pPr>
+        <w:rPr>
+          <w:rFonts w:ascii="Arial" w:eastAsia="Arial" w:hAnsi="Arial" w:cs="Arial"/>
+          <w:sz w:val="22"/>
+          <w:szCs w:val="22"/>
+        </w:rPr>
+      </w:pPr>
+      <w:bookmarkStart w:id="27" w:name="_quhlnn1bts2j" w:colFirst="0" w:colLast="0"/>
+      <w:bookmarkEnd w:id="27"/>
     </w:p>
     <w:p>
       <w:pPr>
@@ -3263,11 +3239,11 @@
           <w:numId w:val="2"/>
         </w:numPr>
       </w:pPr>
-      <w:bookmarkStart w:id="27" w:name="_Toc7966696"/>
+      <w:bookmarkStart w:id="28" w:name="_Toc7966696"/>
       <w:r>
         <w:t>Product Functions</w:t>
       </w:r>
-      <w:bookmarkEnd w:id="27"/>
+      <w:bookmarkEnd w:id="28"/>
     </w:p>
     <w:p>
       <w:r>
@@ -3404,16 +3380,7 @@
           <w:szCs w:val="20"/>
           <w:highlight w:val="white"/>
         </w:rPr>
-        <w:t xml:space="preserve"> Custo</w:t>
-      </w:r>
-      <w:r>
-        <w:rPr>
-          <w:rFonts w:ascii="Arial" w:eastAsia="Arial" w:hAnsi="Arial" w:cs="Arial"/>
-          <w:sz w:val="20"/>
-          <w:szCs w:val="20"/>
-          <w:highlight w:val="white"/>
-        </w:rPr>
-        <w:t>mer</w:t>
+        <w:t xml:space="preserve"> Customer</w:t>
       </w:r>
     </w:p>
     <w:p>
@@ -3449,15 +3416,7 @@
           <w:sz w:val="22"/>
           <w:szCs w:val="22"/>
         </w:rPr>
-        <w:t>car purchasing , log in , view all cars in the application , search in the application based on different criteria ,browse through application and reserve a car or more.at the end the user can log out fr</w:t>
-      </w:r>
-      <w:r>
-        <w:rPr>
-          <w:rFonts w:ascii="Arial" w:eastAsia="Arial" w:hAnsi="Arial" w:cs="Arial"/>
-          <w:sz w:val="22"/>
-          <w:szCs w:val="22"/>
-        </w:rPr>
-        <w:t>om this web application, any user can see most popular cars in the h</w:t>
+        <w:t>car purchasing , log in , view all cars in the application , search in the application based on different criteria ,browse through application and reserve a car or more.at the end the user can log out from this web application, any user can see most popular cars in the h</w:t>
       </w:r>
       <w:r>
         <w:rPr>
@@ -3511,8 +3470,8 @@
           <w:szCs w:val="22"/>
         </w:rPr>
       </w:pPr>
-      <w:bookmarkStart w:id="28" w:name="_3rdcrjn" w:colFirst="0" w:colLast="0"/>
-      <w:bookmarkEnd w:id="28"/>
+      <w:bookmarkStart w:id="29" w:name="_3rdcrjn" w:colFirst="0" w:colLast="0"/>
+      <w:bookmarkEnd w:id="29"/>
     </w:p>
     <w:p>
       <w:pPr>
@@ -3522,11 +3481,11 @@
           <w:numId w:val="2"/>
         </w:numPr>
       </w:pPr>
-      <w:bookmarkStart w:id="29" w:name="_Toc7966697"/>
+      <w:bookmarkStart w:id="30" w:name="_Toc7966697"/>
       <w:r>
         <w:t>User Classes and Characteristics</w:t>
       </w:r>
-      <w:bookmarkEnd w:id="29"/>
+      <w:bookmarkEnd w:id="30"/>
     </w:p>
     <w:p>
       <w:pPr>
@@ -3544,8 +3503,8 @@
           <w:szCs w:val="22"/>
         </w:rPr>
       </w:pPr>
-      <w:bookmarkStart w:id="30" w:name="_26in1rg" w:colFirst="0" w:colLast="0"/>
-      <w:bookmarkEnd w:id="30"/>
+      <w:bookmarkStart w:id="31" w:name="_26in1rg" w:colFirst="0" w:colLast="0"/>
+      <w:bookmarkEnd w:id="31"/>
       <w:r>
         <w:rPr>
           <w:rFonts w:ascii="Arial" w:eastAsia="Arial" w:hAnsi="Arial" w:cs="Arial"/>
@@ -3587,21 +3546,21 @@
           <w:numId w:val="2"/>
         </w:numPr>
       </w:pPr>
-      <w:bookmarkStart w:id="31" w:name="_Toc7966698"/>
+      <w:bookmarkStart w:id="32" w:name="_Toc7966698"/>
       <w:r>
         <w:t>Operating Environment</w:t>
       </w:r>
-      <w:bookmarkEnd w:id="31"/>
-    </w:p>
-    <w:p>
-      <w:pPr>
-        <w:rPr>
-          <w:sz w:val="22"/>
-          <w:szCs w:val="22"/>
-        </w:rPr>
-      </w:pPr>
-      <w:bookmarkStart w:id="32" w:name="_2et92p0" w:colFirst="0" w:colLast="0"/>
       <w:bookmarkEnd w:id="32"/>
+    </w:p>
+    <w:p>
+      <w:pPr>
+        <w:rPr>
+          <w:sz w:val="22"/>
+          <w:szCs w:val="22"/>
+        </w:rPr>
+      </w:pPr>
+      <w:bookmarkStart w:id="33" w:name="_2et92p0" w:colFirst="0" w:colLast="0"/>
+      <w:bookmarkEnd w:id="33"/>
       <w:r>
         <w:rPr>
           <w:rFonts w:ascii="Arial" w:eastAsia="Arial" w:hAnsi="Arial" w:cs="Arial"/>
@@ -3618,17 +3577,7 @@
           <w:szCs w:val="22"/>
           <w:highlight w:val="white"/>
         </w:rPr>
-        <w:t>car dealership is a website that shall operate in all p</w:t>
-      </w:r>
-      <w:r>
-        <w:rPr>
-          <w:rFonts w:ascii="Arial" w:eastAsia="Arial" w:hAnsi="Arial" w:cs="Arial"/>
-          <w:color w:val="222222"/>
-          <w:sz w:val="22"/>
-          <w:szCs w:val="22"/>
-          <w:highlight w:val="white"/>
-        </w:rPr>
-        <w:t xml:space="preserve">opular browsers, like </w:t>
+        <w:t xml:space="preserve">car dealership is a website that shall operate in all popular browsers, like </w:t>
       </w:r>
       <w:r>
         <w:rPr>
@@ -3680,11 +3629,11 @@
           <w:numId w:val="2"/>
         </w:numPr>
       </w:pPr>
-      <w:bookmarkStart w:id="33" w:name="_Toc7966700"/>
+      <w:bookmarkStart w:id="34" w:name="_Toc7966700"/>
       <w:r>
         <w:t>External Interface Requirements</w:t>
       </w:r>
-      <w:bookmarkEnd w:id="33"/>
+      <w:bookmarkEnd w:id="34"/>
     </w:p>
     <w:p>
       <w:pPr>
@@ -3694,11 +3643,11 @@
           <w:numId w:val="2"/>
         </w:numPr>
       </w:pPr>
-      <w:bookmarkStart w:id="34" w:name="_Toc7966701"/>
+      <w:bookmarkStart w:id="35" w:name="_Toc7966701"/>
       <w:r>
         <w:t>User Interfaces</w:t>
       </w:r>
-      <w:bookmarkEnd w:id="34"/>
+      <w:bookmarkEnd w:id="35"/>
     </w:p>
     <w:p>
       <w:pPr>
@@ -3717,23 +3666,15 @@
           <w:highlight w:val="white"/>
         </w:rPr>
       </w:pPr>
-      <w:bookmarkStart w:id="35" w:name="_z337ya" w:colFirst="0" w:colLast="0"/>
-      <w:bookmarkEnd w:id="35"/>
-      <w:r>
-        <w:rPr>
-          <w:rFonts w:ascii="Arial" w:eastAsia="Arial" w:hAnsi="Arial" w:cs="Arial"/>
-          <w:sz w:val="22"/>
-          <w:szCs w:val="22"/>
-        </w:rPr>
-        <w:t>The customer interface sha</w:t>
-      </w:r>
-      <w:r>
-        <w:rPr>
-          <w:rFonts w:ascii="Arial" w:eastAsia="Arial" w:hAnsi="Arial" w:cs="Arial"/>
-          <w:sz w:val="22"/>
-          <w:szCs w:val="22"/>
-        </w:rPr>
-        <w:t>ll be contain login page, registration page, contact us, reservation page, the</w:t>
+      <w:bookmarkStart w:id="36" w:name="_z337ya" w:colFirst="0" w:colLast="0"/>
+      <w:bookmarkEnd w:id="36"/>
+      <w:r>
+        <w:rPr>
+          <w:rFonts w:ascii="Arial" w:eastAsia="Arial" w:hAnsi="Arial" w:cs="Arial"/>
+          <w:sz w:val="22"/>
+          <w:szCs w:val="22"/>
+        </w:rPr>
+        <w:t>The customer interface shall be contain login page, registration page, contact us, reservation page, the</w:t>
       </w:r>
       <w:r>
         <w:rPr>
@@ -3792,8 +3733,8 @@
           <w:highlight w:val="white"/>
         </w:rPr>
       </w:pPr>
-      <w:bookmarkStart w:id="36" w:name="_67j3auk6wyme" w:colFirst="0" w:colLast="0"/>
-      <w:bookmarkEnd w:id="36"/>
+      <w:bookmarkStart w:id="37" w:name="_67j3auk6wyme" w:colFirst="0" w:colLast="0"/>
+      <w:bookmarkEnd w:id="37"/>
       <w:r>
         <w:rPr>
           <w:rFonts w:ascii="Arial" w:eastAsia="Arial" w:hAnsi="Arial" w:cs="Arial"/>
@@ -3802,16 +3743,7 @@
           <w:highlight w:val="white"/>
         </w:rPr>
         <w:lastRenderedPageBreak/>
-        <w:t>The car description should</w:t>
-      </w:r>
-      <w:r>
-        <w:rPr>
-          <w:rFonts w:ascii="Arial" w:eastAsia="Arial" w:hAnsi="Arial" w:cs="Arial"/>
-          <w:sz w:val="20"/>
-          <w:szCs w:val="20"/>
-          <w:highlight w:val="white"/>
-        </w:rPr>
-        <w:t xml:space="preserve"> contains the model year, Engine </w:t>
+        <w:t xml:space="preserve">The car description should contains the model year, Engine </w:t>
       </w:r>
       <w:proofErr w:type="gramStart"/>
       <w:r>
@@ -3861,8 +3793,8 @@
           <w:shd w:val="clear" w:color="auto" w:fill="FFFDFD"/>
         </w:rPr>
       </w:pPr>
-      <w:bookmarkStart w:id="37" w:name="_jqiqwbg8pr72" w:colFirst="0" w:colLast="0"/>
-      <w:bookmarkEnd w:id="37"/>
+      <w:bookmarkStart w:id="38" w:name="_jqiqwbg8pr72" w:colFirst="0" w:colLast="0"/>
+      <w:bookmarkEnd w:id="38"/>
       <w:r>
         <w:rPr>
           <w:rFonts w:ascii="Arial" w:eastAsia="Arial" w:hAnsi="Arial" w:cs="Arial"/>
@@ -3891,8 +3823,8 @@
           <w:highlight w:val="white"/>
         </w:rPr>
       </w:pPr>
-      <w:bookmarkStart w:id="38" w:name="_xpdiwgfvza6l" w:colFirst="0" w:colLast="0"/>
-      <w:bookmarkEnd w:id="38"/>
+      <w:bookmarkStart w:id="39" w:name="_xpdiwgfvza6l" w:colFirst="0" w:colLast="0"/>
+      <w:bookmarkEnd w:id="39"/>
     </w:p>
     <w:p>
       <w:pPr>
@@ -3910,8 +3842,8 @@
           <w:highlight w:val="white"/>
         </w:rPr>
       </w:pPr>
-      <w:bookmarkStart w:id="39" w:name="_723ux8rqpfrv" w:colFirst="0" w:colLast="0"/>
-      <w:bookmarkEnd w:id="39"/>
+      <w:bookmarkStart w:id="40" w:name="_723ux8rqpfrv" w:colFirst="0" w:colLast="0"/>
+      <w:bookmarkEnd w:id="40"/>
     </w:p>
     <w:p>
       <w:pPr>
@@ -3929,8 +3861,8 @@
           <w:highlight w:val="white"/>
         </w:rPr>
       </w:pPr>
-      <w:bookmarkStart w:id="40" w:name="_9yy0m6du5iuq" w:colFirst="0" w:colLast="0"/>
-      <w:bookmarkEnd w:id="40"/>
+      <w:bookmarkStart w:id="41" w:name="_9yy0m6du5iuq" w:colFirst="0" w:colLast="0"/>
+      <w:bookmarkEnd w:id="41"/>
     </w:p>
     <w:p>
       <w:pPr>
@@ -3940,11 +3872,11 @@
           <w:numId w:val="2"/>
         </w:numPr>
       </w:pPr>
-      <w:bookmarkStart w:id="41" w:name="_Toc7966702"/>
+      <w:bookmarkStart w:id="42" w:name="_Toc7966702"/>
       <w:r>
         <w:t>Software Interfaces</w:t>
       </w:r>
-      <w:bookmarkEnd w:id="41"/>
+      <w:bookmarkEnd w:id="42"/>
     </w:p>
     <w:p>
       <w:r>
@@ -3967,11 +3899,11 @@
           <w:numId w:val="2"/>
         </w:numPr>
       </w:pPr>
-      <w:bookmarkStart w:id="42" w:name="_Toc7966703"/>
+      <w:bookmarkStart w:id="43" w:name="_Toc7966703"/>
       <w:r>
         <w:t>Communications Interfaces</w:t>
       </w:r>
-      <w:bookmarkEnd w:id="42"/>
+      <w:bookmarkEnd w:id="43"/>
     </w:p>
     <w:p>
       <w:pPr>
@@ -4023,11 +3955,11 @@
           <w:numId w:val="2"/>
         </w:numPr>
       </w:pPr>
-      <w:bookmarkStart w:id="43" w:name="_Toc7966704"/>
+      <w:bookmarkStart w:id="44" w:name="_Toc7966704"/>
       <w:r>
         <w:t>System Features</w:t>
       </w:r>
-      <w:bookmarkEnd w:id="43"/>
+      <w:bookmarkEnd w:id="44"/>
     </w:p>
     <w:p>
       <w:pPr>
@@ -4060,15 +3992,7 @@
           <w:sz w:val="20"/>
           <w:szCs w:val="20"/>
         </w:rPr>
-        <w:t>The system will help the users to get any required informa</w:t>
-      </w:r>
-      <w:r>
-        <w:rPr>
-          <w:rFonts w:ascii="Arial" w:eastAsia="Arial" w:hAnsi="Arial" w:cs="Arial"/>
-          <w:sz w:val="20"/>
-          <w:szCs w:val="20"/>
-        </w:rPr>
-        <w:t xml:space="preserve">tion about any car model. </w:t>
+        <w:t xml:space="preserve">The system will help the users to get any required information about any car model. </w:t>
       </w:r>
       <w:proofErr w:type="gramStart"/>
       <w:r>
@@ -4110,8 +4034,8 @@
           <w:szCs w:val="22"/>
         </w:rPr>
       </w:pPr>
-      <w:bookmarkStart w:id="44" w:name="_2xcytpi" w:colFirst="0" w:colLast="0"/>
-      <w:bookmarkEnd w:id="44"/>
+      <w:bookmarkStart w:id="45" w:name="_2xcytpi" w:colFirst="0" w:colLast="0"/>
+      <w:bookmarkEnd w:id="45"/>
     </w:p>
     <w:p>
       <w:pPr>
@@ -4121,13 +4045,13 @@
           <w:numId w:val="2"/>
         </w:numPr>
       </w:pPr>
-      <w:bookmarkStart w:id="45" w:name="_m9x5q4lpaxno" w:colFirst="0" w:colLast="0"/>
-      <w:bookmarkStart w:id="46" w:name="_Toc7966705"/>
-      <w:bookmarkEnd w:id="45"/>
+      <w:bookmarkStart w:id="46" w:name="_m9x5q4lpaxno" w:colFirst="0" w:colLast="0"/>
+      <w:bookmarkStart w:id="47" w:name="_Toc7966705"/>
+      <w:bookmarkEnd w:id="46"/>
       <w:r>
         <w:t>Functional Requirements</w:t>
       </w:r>
-      <w:bookmarkEnd w:id="46"/>
+      <w:bookmarkEnd w:id="47"/>
     </w:p>
     <w:p>
       <w:r>
@@ -4180,15 +4104,13 @@
         </w:rPr>
         <w:t xml:space="preserve"> </w:t>
       </w:r>
-      <w:bookmarkStart w:id="47" w:name="_GoBack"/>
-      <w:bookmarkEnd w:id="47"/>
     </w:p>
     <w:p>
       <w:pPr>
         <w:pStyle w:val="ListParagraph"/>
         <w:ind w:left="0"/>
         <w:rPr>
-          <w:rFonts w:ascii="Arial" w:eastAsia="Arial" w:hAnsi="Arial" w:cs="Arial" w:hint="cs"/>
+          <w:rFonts w:ascii="Arial" w:eastAsia="Arial" w:hAnsi="Arial" w:cs="Arial"/>
           <w:b/>
           <w:sz w:val="22"/>
           <w:szCs w:val="22"/>
@@ -4212,15 +4134,7 @@
           <w:sz w:val="22"/>
           <w:szCs w:val="22"/>
         </w:rPr>
-        <w:t>T</w:t>
-      </w:r>
-      <w:r>
-        <w:rPr>
-          <w:rFonts w:ascii="Arial" w:eastAsia="Arial" w:hAnsi="Arial" w:cs="Arial"/>
-          <w:sz w:val="22"/>
-          <w:szCs w:val="22"/>
-        </w:rPr>
-        <w:t xml:space="preserve">he user shall register in the application using these data unique </w:t>
+        <w:t xml:space="preserve">The user shall register in the application using these data unique </w:t>
       </w:r>
       <w:proofErr w:type="gramStart"/>
       <w:r>
@@ -4283,16 +4197,7 @@
           <w:szCs w:val="20"/>
           <w:highlight w:val="white"/>
         </w:rPr>
-        <w:t>upper and lower case letters, number ,special character and more than 8 char</w:t>
-      </w:r>
-      <w:r>
-        <w:rPr>
-          <w:rFonts w:ascii="Arial" w:eastAsia="Arial" w:hAnsi="Arial" w:cs="Arial"/>
-          <w:sz w:val="20"/>
-          <w:szCs w:val="20"/>
-          <w:highlight w:val="white"/>
-        </w:rPr>
-        <w:t>acters.</w:t>
+        <w:t>upper and lower case letters, number ,special character and more than 8 characters.</w:t>
       </w:r>
       <w:r>
         <w:rPr>
@@ -4348,8 +4253,9 @@
           <w:szCs w:val="20"/>
           <w:highlight w:val="white"/>
         </w:rPr>
-        <w:t xml:space="preserve">If the user tries </w:t>
-      </w:r>
+        <w:t xml:space="preserve">If the user tries to Register without entering the username or the password, </w:t>
+      </w:r>
+      <w:proofErr w:type="gramStart"/>
       <w:r>
         <w:rPr>
           <w:rFonts w:ascii="Arial" w:eastAsia="Arial" w:hAnsi="Arial" w:cs="Arial"/>
@@ -4358,18 +4264,110 @@
           <w:szCs w:val="20"/>
           <w:highlight w:val="white"/>
         </w:rPr>
-        <w:t xml:space="preserve">to Register without entering the username or the password, </w:t>
+        <w:t>" All</w:t>
+      </w:r>
+      <w:proofErr w:type="gramEnd"/>
+      <w:r>
+        <w:rPr>
+          <w:rFonts w:ascii="Arial" w:eastAsia="Arial" w:hAnsi="Arial" w:cs="Arial"/>
+          <w:color w:val="111111"/>
+          <w:sz w:val="20"/>
+          <w:szCs w:val="20"/>
+          <w:highlight w:val="white"/>
+        </w:rPr>
+        <w:t xml:space="preserve"> the fields are mandatory. Please try again" Error message appears in red color.</w:t>
+      </w:r>
+    </w:p>
+    <w:p>
+      <w:pPr>
+        <w:rPr>
+          <w:rFonts w:ascii="Arial" w:eastAsia="Arial" w:hAnsi="Arial" w:cs="Arial"/>
+          <w:color w:val="3C78D8"/>
+          <w:sz w:val="20"/>
+          <w:szCs w:val="20"/>
+          <w:highlight w:val="white"/>
+        </w:rPr>
+      </w:pPr>
+      <w:r>
+        <w:rPr>
+          <w:rFonts w:ascii="Arial" w:eastAsia="Arial" w:hAnsi="Arial" w:cs="Arial"/>
+          <w:color w:val="3C78D8"/>
+          <w:sz w:val="20"/>
+          <w:szCs w:val="20"/>
+        </w:rPr>
+        <w:t>[</w:t>
+      </w:r>
+      <w:r>
+        <w:rPr>
+          <w:rFonts w:ascii="Arial" w:eastAsia="Arial" w:hAnsi="Arial" w:cs="Arial"/>
+          <w:color w:val="3C78D8"/>
+          <w:sz w:val="20"/>
+          <w:szCs w:val="20"/>
+          <w:highlight w:val="white"/>
+        </w:rPr>
+        <w:t>Car_SYS_01</w:t>
+      </w:r>
+      <w:r>
+        <w:rPr>
+          <w:rFonts w:ascii="Arial" w:eastAsia="Arial" w:hAnsi="Arial" w:cs="Arial"/>
+          <w:color w:val="3C78D8"/>
+          <w:sz w:val="20"/>
+          <w:szCs w:val="20"/>
+        </w:rPr>
+        <w:t>]</w:t>
       </w:r>
       <w:proofErr w:type="gramStart"/>
       <w:r>
         <w:rPr>
           <w:rFonts w:ascii="Arial" w:eastAsia="Arial" w:hAnsi="Arial" w:cs="Arial"/>
+          <w:color w:val="3C78D8"/>
+          <w:sz w:val="20"/>
+          <w:szCs w:val="20"/>
+        </w:rPr>
+        <w:t>,[</w:t>
+      </w:r>
+      <w:proofErr w:type="gramEnd"/>
+      <w:r>
+        <w:rPr>
+          <w:rFonts w:ascii="Arial" w:eastAsia="Arial" w:hAnsi="Arial" w:cs="Arial"/>
+          <w:color w:val="3C78D8"/>
+          <w:sz w:val="20"/>
+          <w:szCs w:val="20"/>
+          <w:highlight w:val="white"/>
+        </w:rPr>
+        <w:t>Car_SYS_19],[Car_SYS_37] [Car_SYS_36]</w:t>
+      </w:r>
+    </w:p>
+    <w:p>
+      <w:pPr>
+        <w:rPr>
+          <w:rFonts w:ascii="Arial" w:eastAsia="Arial" w:hAnsi="Arial" w:cs="Arial"/>
+          <w:color w:val="1155CC"/>
+          <w:sz w:val="20"/>
+          <w:szCs w:val="20"/>
+          <w:highlight w:val="white"/>
+        </w:rPr>
+      </w:pPr>
+      <w:r>
+        <w:rPr>
+          <w:rFonts w:ascii="Arial" w:eastAsia="Arial" w:hAnsi="Arial" w:cs="Arial"/>
           <w:color w:val="111111"/>
           <w:sz w:val="20"/>
           <w:szCs w:val="20"/>
           <w:highlight w:val="white"/>
         </w:rPr>
-        <w:t>" All</w:t>
+        <w:t xml:space="preserve">If the user tries to register with used email, </w:t>
+      </w:r>
+      <w:proofErr w:type="gramStart"/>
+      <w:r>
+        <w:rPr>
+          <w:rFonts w:ascii="Arial" w:eastAsia="Arial" w:hAnsi="Arial" w:cs="Arial"/>
+          <w:color w:val="111111"/>
+          <w:sz w:val="20"/>
+          <w:szCs w:val="20"/>
+          <w:highlight w:val="white"/>
+        </w:rPr>
+        <w:t>" This</w:t>
       </w:r>
       <w:proofErr w:type="gramEnd"/>
       <w:r>
@@ -4380,120 +4378,7 @@
           <w:szCs w:val="20"/>
           <w:highlight w:val="white"/>
         </w:rPr>
-        <w:t xml:space="preserve"> the fields are mandatory. Please try again" Error message appears in red color.</w:t>
-      </w:r>
-    </w:p>
-    <w:p>
-      <w:pPr>
-        <w:rPr>
-          <w:rFonts w:ascii="Arial" w:eastAsia="Arial" w:hAnsi="Arial" w:cs="Arial"/>
-          <w:color w:val="3C78D8"/>
-          <w:sz w:val="20"/>
-          <w:szCs w:val="20"/>
-          <w:highlight w:val="white"/>
-        </w:rPr>
-      </w:pPr>
-      <w:r>
-        <w:rPr>
-          <w:rFonts w:ascii="Arial" w:eastAsia="Arial" w:hAnsi="Arial" w:cs="Arial"/>
-          <w:color w:val="3C78D8"/>
-          <w:sz w:val="20"/>
-          <w:szCs w:val="20"/>
-        </w:rPr>
-        <w:t>[</w:t>
-      </w:r>
-      <w:r>
-        <w:rPr>
-          <w:rFonts w:ascii="Arial" w:eastAsia="Arial" w:hAnsi="Arial" w:cs="Arial"/>
-          <w:color w:val="3C78D8"/>
-          <w:sz w:val="20"/>
-          <w:szCs w:val="20"/>
-          <w:highlight w:val="white"/>
-        </w:rPr>
-        <w:t>Car_SYS_01</w:t>
-      </w:r>
-      <w:r>
-        <w:rPr>
-          <w:rFonts w:ascii="Arial" w:eastAsia="Arial" w:hAnsi="Arial" w:cs="Arial"/>
-          <w:color w:val="3C78D8"/>
-          <w:sz w:val="20"/>
-          <w:szCs w:val="20"/>
-        </w:rPr>
-        <w:t>]</w:t>
-      </w:r>
-      <w:proofErr w:type="gramStart"/>
-      <w:r>
-        <w:rPr>
-          <w:rFonts w:ascii="Arial" w:eastAsia="Arial" w:hAnsi="Arial" w:cs="Arial"/>
-          <w:color w:val="3C78D8"/>
-          <w:sz w:val="20"/>
-          <w:szCs w:val="20"/>
-        </w:rPr>
-        <w:t>,[</w:t>
-      </w:r>
-      <w:proofErr w:type="gramEnd"/>
-      <w:r>
-        <w:rPr>
-          <w:rFonts w:ascii="Arial" w:eastAsia="Arial" w:hAnsi="Arial" w:cs="Arial"/>
-          <w:color w:val="3C78D8"/>
-          <w:sz w:val="20"/>
-          <w:szCs w:val="20"/>
-          <w:highlight w:val="white"/>
-        </w:rPr>
-        <w:t>Car_SYS_19],[Car_SYS_37] [Car_SYS_36]</w:t>
-      </w:r>
-    </w:p>
-    <w:p>
-      <w:pPr>
-        <w:rPr>
-          <w:rFonts w:ascii="Arial" w:eastAsia="Arial" w:hAnsi="Arial" w:cs="Arial"/>
-          <w:color w:val="1155CC"/>
-          <w:sz w:val="20"/>
-          <w:szCs w:val="20"/>
-          <w:highlight w:val="white"/>
-        </w:rPr>
-      </w:pPr>
-      <w:r>
-        <w:rPr>
-          <w:rFonts w:ascii="Arial" w:eastAsia="Arial" w:hAnsi="Arial" w:cs="Arial"/>
-          <w:color w:val="111111"/>
-          <w:sz w:val="20"/>
-          <w:szCs w:val="20"/>
-          <w:highlight w:val="white"/>
-        </w:rPr>
-        <w:t xml:space="preserve">If the user tries to register with used email, </w:t>
-      </w:r>
-      <w:proofErr w:type="gramStart"/>
-      <w:r>
-        <w:rPr>
-          <w:rFonts w:ascii="Arial" w:eastAsia="Arial" w:hAnsi="Arial" w:cs="Arial"/>
-          <w:color w:val="111111"/>
-          <w:sz w:val="20"/>
-          <w:szCs w:val="20"/>
-          <w:highlight w:val="white"/>
-        </w:rPr>
-        <w:t>" This</w:t>
-      </w:r>
-      <w:proofErr w:type="gramEnd"/>
-      <w:r>
-        <w:rPr>
-          <w:rFonts w:ascii="Arial" w:eastAsia="Arial" w:hAnsi="Arial" w:cs="Arial"/>
-          <w:color w:val="111111"/>
-          <w:sz w:val="20"/>
-          <w:szCs w:val="20"/>
-          <w:highlight w:val="white"/>
-        </w:rPr>
-        <w:t xml:space="preserve"> email</w:t>
-      </w:r>
-      <w:r>
-        <w:rPr>
-          <w:rFonts w:ascii="Arial" w:eastAsia="Arial" w:hAnsi="Arial" w:cs="Arial"/>
-          <w:color w:val="111111"/>
-          <w:sz w:val="20"/>
-          <w:szCs w:val="20"/>
-          <w:highlight w:val="white"/>
-        </w:rPr>
-        <w:t xml:space="preserve"> is already used. Please try again" Error message appears in red color</w:t>
+        <w:t xml:space="preserve"> email is already used. Please try again" Error message appears in red color</w:t>
       </w:r>
       <w:proofErr w:type="gramStart"/>
       <w:r>
@@ -4743,15 +4628,7 @@
           <w:sz w:val="22"/>
           <w:szCs w:val="22"/>
         </w:rPr>
-        <w:t>h</w:t>
-      </w:r>
-      <w:r>
-        <w:rPr>
-          <w:rFonts w:ascii="Arial" w:eastAsia="Arial" w:hAnsi="Arial" w:cs="Arial"/>
-          <w:sz w:val="22"/>
-          <w:szCs w:val="22"/>
-        </w:rPr>
-        <w:t>ave  valid</w:t>
+        <w:t>have  valid</w:t>
       </w:r>
       <w:proofErr w:type="gramEnd"/>
       <w:r>
@@ -4867,15 +4744,7 @@
           <w:sz w:val="22"/>
           <w:szCs w:val="22"/>
         </w:rPr>
-        <w:t>The customer can search in the application search bar bas</w:t>
-      </w:r>
-      <w:r>
-        <w:rPr>
-          <w:rFonts w:ascii="Arial" w:eastAsia="Arial" w:hAnsi="Arial" w:cs="Arial"/>
-          <w:sz w:val="22"/>
-          <w:szCs w:val="22"/>
-        </w:rPr>
-        <w:t xml:space="preserve">ed on different criteria as listed </w:t>
+        <w:t xml:space="preserve">The customer can search in the application search bar based on different criteria as listed </w:t>
       </w:r>
     </w:p>
     <w:p>
@@ -5113,16 +4982,7 @@
           <w:szCs w:val="20"/>
           <w:highlight w:val="white"/>
         </w:rPr>
-        <w:t>The customer can reserve a car from the application ,then the status of the car changed from ava</w:t>
-      </w:r>
-      <w:r>
-        <w:rPr>
-          <w:rFonts w:ascii="Arial" w:eastAsia="Arial" w:hAnsi="Arial" w:cs="Arial"/>
-          <w:sz w:val="20"/>
-          <w:szCs w:val="20"/>
-          <w:highlight w:val="white"/>
-        </w:rPr>
-        <w:t xml:space="preserve">ilable to reserved and this car should be removed from the search for 24 hours until the customer confirm buying </w:t>
+        <w:t xml:space="preserve">The customer can reserve a car from the application ,then the status of the car changed from available to reserved and this car should be removed from the search for 24 hours until the customer confirm buying </w:t>
       </w:r>
       <w:proofErr w:type="spellStart"/>
       <w:r>
@@ -5215,17 +5075,7 @@
           <w:szCs w:val="20"/>
           <w:highlight w:val="white"/>
         </w:rPr>
-        <w:t>4.1.4 Mo</w:t>
-      </w:r>
-      <w:r>
-        <w:rPr>
-          <w:rFonts w:ascii="Arial" w:eastAsia="Arial" w:hAnsi="Arial" w:cs="Arial"/>
-          <w:b/>
-          <w:sz w:val="20"/>
-          <w:szCs w:val="20"/>
-          <w:highlight w:val="white"/>
-        </w:rPr>
-        <w:t>re details</w:t>
+        <w:t>4.1.4 More details</w:t>
       </w:r>
     </w:p>
     <w:p>
@@ -5290,17 +5140,7 @@
           <w:szCs w:val="20"/>
           <w:highlight w:val="white"/>
         </w:rPr>
-        <w:t>Car_S</w:t>
-      </w:r>
-      <w:r>
-        <w:rPr>
-          <w:rFonts w:ascii="Arial" w:eastAsia="Arial" w:hAnsi="Arial" w:cs="Arial"/>
-          <w:color w:val="1155CC"/>
-          <w:sz w:val="20"/>
-          <w:szCs w:val="20"/>
-          <w:highlight w:val="white"/>
-        </w:rPr>
-        <w:t>YS_27]</w:t>
+        <w:t>Car_SYS_27]</w:t>
       </w:r>
     </w:p>
     <w:p>
@@ -5853,15 +5693,7 @@
           <w:b/>
           <w:highlight w:val="white"/>
         </w:rPr>
-        <w:t>4.2.4 Delete cust</w:t>
-      </w:r>
-      <w:r>
-        <w:rPr>
-          <w:rFonts w:ascii="Arial" w:eastAsia="Arial" w:hAnsi="Arial" w:cs="Arial"/>
-          <w:b/>
-          <w:highlight w:val="white"/>
-        </w:rPr>
-        <w:t xml:space="preserve">omer </w:t>
+        <w:t xml:space="preserve">4.2.4 Delete customer </w:t>
       </w:r>
     </w:p>
     <w:p>
@@ -6031,16 +5863,7 @@
           <w:szCs w:val="20"/>
           <w:highlight w:val="white"/>
         </w:rPr>
-        <w:t>Admin can remove car from</w:t>
-      </w:r>
-      <w:r>
-        <w:rPr>
-          <w:rFonts w:ascii="Arial" w:eastAsia="Arial" w:hAnsi="Arial" w:cs="Arial"/>
-          <w:sz w:val="20"/>
-          <w:szCs w:val="20"/>
-          <w:highlight w:val="white"/>
-        </w:rPr>
-        <w:t xml:space="preserve"> search after selling it</w:t>
+        <w:t>Admin can remove car from search after selling it</w:t>
       </w:r>
       <w:proofErr w:type="gramStart"/>
       <w:r>
@@ -6452,15 +6275,7 @@
           <w:sz w:val="22"/>
           <w:szCs w:val="22"/>
         </w:rPr>
-        <w:t xml:space="preserve"> characteristics for this product  will be important to the customers and  developers. Some to consider are: adaptability, availability, correctness, flexibili</w:t>
-      </w:r>
-      <w:r>
-        <w:rPr>
-          <w:rFonts w:ascii="Arial" w:eastAsia="Arial" w:hAnsi="Arial" w:cs="Arial"/>
-          <w:sz w:val="22"/>
-          <w:szCs w:val="22"/>
-        </w:rPr>
-        <w:t>ty</w:t>
+        <w:t xml:space="preserve"> characteristics for this product  will be important to the customers and  developers. Some to consider are: adaptability, availability, correctness, flexibility</w:t>
       </w:r>
       <w:proofErr w:type="gramStart"/>
       <w:r>
@@ -8206,7 +8021,7 @@
 </file>
 
 <file path=customXml/itemProps1.xml><?xml version="1.0" encoding="utf-8"?>
-<ds:datastoreItem xmlns:ds="http://schemas.openxmlformats.org/officeDocument/2006/customXml" ds:itemID="{94BB9392-760C-4D4A-84FF-4CB8491702C3}">
+<ds:datastoreItem xmlns:ds="http://schemas.openxmlformats.org/officeDocument/2006/customXml" ds:itemID="{0990B2C3-26F2-4F32-818F-E591C0E46A4A}">
   <ds:schemaRefs>
     <ds:schemaRef ds:uri="http://schemas.openxmlformats.org/officeDocument/2006/bibliography"/>
   </ds:schemaRefs>

</xml_diff>

<commit_message>
updated srs based on SIQ answers
</commit_message>
<xml_diff>
--- a/Requirments/CAR_SRS.docx
+++ b/Requirments/CAR_SRS.docx
@@ -5960,6 +5960,7 @@
       <w:bookmarkEnd w:id="47"/>
       <w:bookmarkEnd w:id="48"/>
     </w:p>
+    <w:p/>
     <w:p>
       <w:pPr>
         <w:rPr>
@@ -6700,7 +6701,6 @@
                 <w:b/>
                 <w:bCs/>
               </w:rPr>
-              <w:lastRenderedPageBreak/>
               <w:t>Car_SRS_</w:t>
             </w:r>
             <w:r>
@@ -9115,12 +9115,444 @@
     </w:p>
     <w:p>
       <w:pPr>
-        <w:rPr>
-          <w:rFonts w:ascii="Arial" w:eastAsia="Arial" w:hAnsi="Arial" w:cs="Arial"/>
-          <w:sz w:val="22"/>
-          <w:szCs w:val="22"/>
-        </w:rPr>
-      </w:pPr>
+        <w:pStyle w:val="ListParagraph"/>
+        <w:numPr>
+          <w:ilvl w:val="2"/>
+          <w:numId w:val="6"/>
+        </w:numPr>
+        <w:rPr>
+          <w:rFonts w:ascii="Arial" w:eastAsia="Arial" w:hAnsi="Arial" w:cs="Arial"/>
+          <w:b/>
+          <w:bCs/>
+          <w:sz w:val="22"/>
+          <w:szCs w:val="22"/>
+        </w:rPr>
+      </w:pPr>
+      <w:r>
+        <w:rPr>
+          <w:rFonts w:ascii="Arial" w:eastAsia="Arial" w:hAnsi="Arial" w:cs="Arial"/>
+          <w:b/>
+          <w:bCs/>
+          <w:sz w:val="22"/>
+          <w:szCs w:val="22"/>
+        </w:rPr>
+        <w:lastRenderedPageBreak/>
+        <w:t xml:space="preserve">GUI Specification </w:t>
+      </w:r>
+    </w:p>
+    <w:tbl>
+      <w:tblPr>
+        <w:tblStyle w:val="TableGrid"/>
+        <w:tblW w:w="0" w:type="auto"/>
+        <w:tblInd w:w="720" w:type="dxa"/>
+        <w:tblLook w:val="04A0" w:firstRow="1" w:lastRow="0" w:firstColumn="1" w:lastColumn="0" w:noHBand="0" w:noVBand="1"/>
+      </w:tblPr>
+      <w:tblGrid>
+        <w:gridCol w:w="2015"/>
+        <w:gridCol w:w="3441"/>
+        <w:gridCol w:w="1180"/>
+        <w:gridCol w:w="1994"/>
+      </w:tblGrid>
+      <w:tr>
+        <w:tc>
+          <w:tcPr>
+            <w:tcW w:w="2015" w:type="dxa"/>
+          </w:tcPr>
+          <w:p>
+            <w:pPr>
+              <w:pStyle w:val="ListParagraph"/>
+              <w:ind w:left="0"/>
+              <w:rPr>
+                <w:rFonts w:ascii="Arial" w:eastAsia="Arial" w:hAnsi="Arial" w:cs="Arial"/>
+                <w:b/>
+                <w:bCs/>
+                <w:sz w:val="22"/>
+                <w:szCs w:val="22"/>
+              </w:rPr>
+            </w:pPr>
+            <w:proofErr w:type="spellStart"/>
+            <w:r>
+              <w:rPr>
+                <w:rFonts w:ascii="Arial" w:eastAsia="Arial" w:hAnsi="Arial" w:cs="Arial"/>
+                <w:b/>
+                <w:bCs/>
+                <w:sz w:val="22"/>
+                <w:szCs w:val="22"/>
+              </w:rPr>
+              <w:t>Car_SRS_</w:t>
+            </w:r>
+            <w:r>
+              <w:rPr>
+                <w:rFonts w:ascii="Arial" w:eastAsia="Arial" w:hAnsi="Arial" w:cs="Arial"/>
+                <w:b/>
+                <w:bCs/>
+                <w:sz w:val="22"/>
+                <w:szCs w:val="22"/>
+              </w:rPr>
+              <w:t>GUI_</w:t>
+            </w:r>
+            <w:r>
+              <w:rPr>
+                <w:rFonts w:ascii="Arial" w:eastAsia="Arial" w:hAnsi="Arial" w:cs="Arial"/>
+                <w:b/>
+                <w:bCs/>
+                <w:sz w:val="22"/>
+                <w:szCs w:val="22"/>
+              </w:rPr>
+              <w:t>ID</w:t>
+            </w:r>
+            <w:proofErr w:type="spellEnd"/>
+          </w:p>
+        </w:tc>
+        <w:tc>
+          <w:tcPr>
+            <w:tcW w:w="3441" w:type="dxa"/>
+          </w:tcPr>
+          <w:p>
+            <w:pPr>
+              <w:pStyle w:val="ListParagraph"/>
+              <w:ind w:left="0"/>
+              <w:rPr>
+                <w:rFonts w:ascii="Arial" w:eastAsia="Arial" w:hAnsi="Arial" w:cs="Arial"/>
+                <w:b/>
+                <w:bCs/>
+                <w:sz w:val="22"/>
+                <w:szCs w:val="22"/>
+              </w:rPr>
+            </w:pPr>
+            <w:r>
+              <w:rPr>
+                <w:rFonts w:ascii="Arial" w:eastAsia="Arial" w:hAnsi="Arial" w:cs="Arial"/>
+                <w:b/>
+                <w:bCs/>
+                <w:sz w:val="22"/>
+                <w:szCs w:val="22"/>
+              </w:rPr>
+              <w:t>Requirement</w:t>
+            </w:r>
+          </w:p>
+        </w:tc>
+        <w:tc>
+          <w:tcPr>
+            <w:tcW w:w="1180" w:type="dxa"/>
+          </w:tcPr>
+          <w:p>
+            <w:pPr>
+              <w:pStyle w:val="ListParagraph"/>
+              <w:ind w:left="0"/>
+              <w:rPr>
+                <w:rFonts w:ascii="Arial" w:eastAsia="Arial" w:hAnsi="Arial" w:cs="Arial"/>
+                <w:b/>
+                <w:bCs/>
+                <w:sz w:val="22"/>
+                <w:szCs w:val="22"/>
+              </w:rPr>
+            </w:pPr>
+            <w:r>
+              <w:rPr>
+                <w:rFonts w:ascii="Arial" w:eastAsia="Arial" w:hAnsi="Arial" w:cs="Arial"/>
+                <w:b/>
+                <w:bCs/>
+                <w:sz w:val="22"/>
+                <w:szCs w:val="22"/>
+              </w:rPr>
+              <w:t>Related CR</w:t>
+            </w:r>
+          </w:p>
+        </w:tc>
+        <w:tc>
+          <w:tcPr>
+            <w:tcW w:w="1994" w:type="dxa"/>
+          </w:tcPr>
+          <w:p>
+            <w:pPr>
+              <w:pStyle w:val="ListParagraph"/>
+              <w:ind w:left="0"/>
+              <w:rPr>
+                <w:rFonts w:ascii="Arial" w:eastAsia="Arial" w:hAnsi="Arial" w:cs="Arial"/>
+                <w:b/>
+                <w:bCs/>
+                <w:sz w:val="22"/>
+                <w:szCs w:val="22"/>
+              </w:rPr>
+            </w:pPr>
+            <w:r>
+              <w:rPr>
+                <w:rFonts w:ascii="Arial" w:eastAsia="Arial" w:hAnsi="Arial" w:cs="Arial"/>
+                <w:b/>
+                <w:bCs/>
+                <w:sz w:val="22"/>
+                <w:szCs w:val="22"/>
+              </w:rPr>
+              <w:t>Related SIQ</w:t>
+            </w:r>
+          </w:p>
+        </w:tc>
+      </w:tr>
+      <w:tr>
+        <w:tc>
+          <w:tcPr>
+            <w:tcW w:w="2015" w:type="dxa"/>
+          </w:tcPr>
+          <w:p>
+            <w:pPr>
+              <w:pStyle w:val="ListParagraph"/>
+              <w:ind w:left="0"/>
+              <w:rPr>
+                <w:rFonts w:ascii="Arial" w:eastAsia="Arial" w:hAnsi="Arial" w:cs="Arial"/>
+                <w:sz w:val="20"/>
+                <w:szCs w:val="20"/>
+              </w:rPr>
+            </w:pPr>
+            <w:r>
+              <w:rPr>
+                <w:rFonts w:ascii="Arial" w:eastAsia="Arial" w:hAnsi="Arial" w:cs="Arial"/>
+                <w:sz w:val="20"/>
+                <w:szCs w:val="20"/>
+              </w:rPr>
+              <w:t>Car_SRS_GUI</w:t>
+            </w:r>
+            <w:r>
+              <w:rPr>
+                <w:rFonts w:ascii="Arial" w:eastAsia="Arial" w:hAnsi="Arial" w:cs="Arial"/>
+                <w:sz w:val="20"/>
+                <w:szCs w:val="20"/>
+              </w:rPr>
+              <w:t>_</w:t>
+            </w:r>
+            <w:r>
+              <w:rPr>
+                <w:rFonts w:ascii="Arial" w:eastAsia="Arial" w:hAnsi="Arial" w:cs="Arial"/>
+                <w:sz w:val="20"/>
+                <w:szCs w:val="20"/>
+              </w:rPr>
+              <w:t>01</w:t>
+            </w:r>
+          </w:p>
+        </w:tc>
+        <w:tc>
+          <w:tcPr>
+            <w:tcW w:w="3441" w:type="dxa"/>
+          </w:tcPr>
+          <w:p>
+            <w:pPr>
+              <w:pStyle w:val="ListParagraph"/>
+              <w:ind w:left="0"/>
+              <w:rPr>
+                <w:rFonts w:ascii="Arial" w:eastAsia="Arial" w:hAnsi="Arial" w:cs="Arial"/>
+                <w:b/>
+                <w:bCs/>
+                <w:sz w:val="22"/>
+                <w:szCs w:val="22"/>
+              </w:rPr>
+            </w:pPr>
+            <w:r>
+              <w:rPr>
+                <w:rFonts w:ascii="Arial" w:hAnsi="Arial" w:cs="Arial"/>
+                <w:color w:val="000000"/>
+                <w:sz w:val="20"/>
+                <w:szCs w:val="20"/>
+                <w:shd w:val="clear" w:color="auto" w:fill="FFFFFF"/>
+              </w:rPr>
+              <w:t>About us tap shall redirect user to about us page.</w:t>
+            </w:r>
+          </w:p>
+        </w:tc>
+        <w:tc>
+          <w:tcPr>
+            <w:tcW w:w="1180" w:type="dxa"/>
+          </w:tcPr>
+          <w:p>
+            <w:pPr>
+              <w:pStyle w:val="ListParagraph"/>
+              <w:ind w:left="0"/>
+              <w:rPr>
+                <w:rFonts w:ascii="Arial" w:eastAsia="Arial" w:hAnsi="Arial" w:cs="Arial"/>
+                <w:sz w:val="22"/>
+                <w:szCs w:val="22"/>
+              </w:rPr>
+            </w:pPr>
+            <w:r>
+              <w:rPr>
+                <w:rFonts w:ascii="Arial" w:eastAsia="Arial" w:hAnsi="Arial" w:cs="Arial"/>
+                <w:sz w:val="22"/>
+                <w:szCs w:val="22"/>
+              </w:rPr>
+              <w:t>NA</w:t>
+            </w:r>
+          </w:p>
+        </w:tc>
+        <w:tc>
+          <w:tcPr>
+            <w:tcW w:w="1994" w:type="dxa"/>
+          </w:tcPr>
+          <w:p>
+            <w:pPr>
+              <w:pStyle w:val="ListParagraph"/>
+              <w:ind w:left="0"/>
+              <w:rPr>
+                <w:rFonts w:ascii="Arial" w:eastAsia="Arial" w:hAnsi="Arial" w:cs="Arial"/>
+                <w:sz w:val="20"/>
+                <w:szCs w:val="20"/>
+              </w:rPr>
+            </w:pPr>
+            <w:r>
+              <w:rPr>
+                <w:rFonts w:ascii="Arial" w:eastAsia="Arial" w:hAnsi="Arial" w:cs="Arial"/>
+                <w:sz w:val="20"/>
+                <w:szCs w:val="20"/>
+              </w:rPr>
+              <w:t>Car_SIQ_05</w:t>
+            </w:r>
+          </w:p>
+        </w:tc>
+      </w:tr>
+      <w:tr>
+        <w:tc>
+          <w:tcPr>
+            <w:tcW w:w="2015" w:type="dxa"/>
+          </w:tcPr>
+          <w:p>
+            <w:pPr>
+              <w:pStyle w:val="ListParagraph"/>
+              <w:ind w:left="0"/>
+              <w:rPr>
+                <w:rFonts w:ascii="Arial" w:eastAsia="Arial" w:hAnsi="Arial" w:cs="Arial"/>
+                <w:sz w:val="20"/>
+                <w:szCs w:val="20"/>
+              </w:rPr>
+            </w:pPr>
+            <w:r>
+              <w:rPr>
+                <w:rFonts w:ascii="Arial" w:eastAsia="Arial" w:hAnsi="Arial" w:cs="Arial"/>
+                <w:sz w:val="20"/>
+                <w:szCs w:val="20"/>
+              </w:rPr>
+              <w:t>Car_SRS_GUI02</w:t>
+            </w:r>
+          </w:p>
+        </w:tc>
+        <w:tc>
+          <w:tcPr>
+            <w:tcW w:w="3441" w:type="dxa"/>
+          </w:tcPr>
+          <w:p>
+            <w:pPr>
+              <w:pStyle w:val="ListParagraph"/>
+              <w:ind w:left="0"/>
+              <w:rPr>
+                <w:rFonts w:ascii="Arial" w:eastAsia="Arial" w:hAnsi="Arial" w:cs="Arial"/>
+                <w:b/>
+                <w:bCs/>
+                <w:sz w:val="22"/>
+                <w:szCs w:val="22"/>
+              </w:rPr>
+            </w:pPr>
+            <w:r>
+              <w:rPr>
+                <w:rFonts w:ascii="Arial" w:hAnsi="Arial" w:cs="Arial"/>
+                <w:color w:val="000000"/>
+                <w:sz w:val="20"/>
+                <w:szCs w:val="20"/>
+                <w:shd w:val="clear" w:color="auto" w:fill="FFFFFF"/>
+              </w:rPr>
+              <w:t>About us page contains information about car web application page.</w:t>
+            </w:r>
+          </w:p>
+        </w:tc>
+        <w:tc>
+          <w:tcPr>
+            <w:tcW w:w="1180" w:type="dxa"/>
+          </w:tcPr>
+          <w:p>
+            <w:pPr>
+              <w:pStyle w:val="ListParagraph"/>
+              <w:ind w:left="0"/>
+              <w:rPr>
+                <w:rFonts w:ascii="Arial" w:eastAsia="Arial" w:hAnsi="Arial" w:cs="Arial"/>
+                <w:sz w:val="22"/>
+                <w:szCs w:val="22"/>
+              </w:rPr>
+            </w:pPr>
+            <w:r>
+              <w:rPr>
+                <w:rFonts w:ascii="Arial" w:eastAsia="Arial" w:hAnsi="Arial" w:cs="Arial"/>
+                <w:sz w:val="22"/>
+                <w:szCs w:val="22"/>
+              </w:rPr>
+              <w:t>NA</w:t>
+            </w:r>
+          </w:p>
+        </w:tc>
+        <w:tc>
+          <w:tcPr>
+            <w:tcW w:w="1994" w:type="dxa"/>
+          </w:tcPr>
+          <w:p>
+            <w:pPr>
+              <w:pStyle w:val="ListParagraph"/>
+              <w:ind w:left="0"/>
+              <w:rPr>
+                <w:rFonts w:ascii="Arial" w:eastAsia="Arial" w:hAnsi="Arial" w:cs="Arial"/>
+                <w:sz w:val="20"/>
+                <w:szCs w:val="20"/>
+              </w:rPr>
+            </w:pPr>
+            <w:r>
+              <w:rPr>
+                <w:rFonts w:ascii="Arial" w:eastAsia="Arial" w:hAnsi="Arial" w:cs="Arial"/>
+                <w:sz w:val="20"/>
+                <w:szCs w:val="20"/>
+              </w:rPr>
+              <w:t>Car_SIQ_05</w:t>
+            </w:r>
+          </w:p>
+        </w:tc>
+      </w:tr>
+    </w:tbl>
+    <w:p>
+      <w:pPr>
+        <w:pStyle w:val="ListParagraph"/>
+        <w:rPr>
+          <w:rFonts w:ascii="Arial" w:eastAsia="Arial" w:hAnsi="Arial" w:cs="Arial"/>
+          <w:b/>
+          <w:bCs/>
+          <w:sz w:val="22"/>
+          <w:szCs w:val="22"/>
+        </w:rPr>
+      </w:pPr>
+      <w:bookmarkStart w:id="49" w:name="_GoBack"/>
+      <w:bookmarkEnd w:id="49"/>
+    </w:p>
+    <w:p>
+      <w:pPr>
+        <w:pStyle w:val="ListParagraph"/>
+        <w:ind w:left="0"/>
+        <w:rPr>
+          <w:rFonts w:ascii="Arial" w:eastAsia="Arial" w:hAnsi="Arial" w:cs="Arial"/>
+          <w:sz w:val="22"/>
+          <w:szCs w:val="22"/>
+        </w:rPr>
+      </w:pPr>
+    </w:p>
+    <w:p>
+      <w:pPr>
+        <w:pStyle w:val="ListParagraph"/>
+        <w:ind w:left="0"/>
+        <w:rPr>
+          <w:rFonts w:ascii="Arial" w:eastAsia="Arial" w:hAnsi="Arial" w:cs="Arial"/>
+          <w:sz w:val="22"/>
+          <w:szCs w:val="22"/>
+        </w:rPr>
+      </w:pPr>
+      <w:r>
+        <w:rPr>
+          <w:rFonts w:ascii="Arial" w:eastAsia="Arial" w:hAnsi="Arial" w:cs="Arial"/>
+          <w:sz w:val="22"/>
+          <w:szCs w:val="22"/>
+        </w:rPr>
+        <w:t xml:space="preserve"> </w:t>
+      </w:r>
     </w:p>
     <w:p>
       <w:pPr>
@@ -10444,6 +10876,7 @@
                 <w:szCs w:val="20"/>
                 <w:highlight w:val="white"/>
               </w:rPr>
+              <w:lastRenderedPageBreak/>
               <w:t>Car_SRS_Admin_</w:t>
             </w:r>
             <w:r>
@@ -10740,34 +11173,33 @@
         <w:pStyle w:val="Heading1"/>
         <w:numPr>
           <w:ilvl w:val="0"/>
-          <w:numId w:val="2"/>
+          <w:numId w:val="6"/>
         </w:numPr>
       </w:pPr>
       <w:r>
-        <w:lastRenderedPageBreak/>
         <w:t xml:space="preserve"> </w:t>
       </w:r>
-      <w:bookmarkStart w:id="49" w:name="_Toc8042145"/>
+      <w:bookmarkStart w:id="50" w:name="_Toc8042145"/>
       <w:r>
         <w:t>Nonfunctional Requirements</w:t>
       </w:r>
-      <w:bookmarkEnd w:id="49"/>
+      <w:bookmarkEnd w:id="50"/>
     </w:p>
     <w:p>
       <w:pPr>
         <w:pStyle w:val="Heading2"/>
         <w:numPr>
           <w:ilvl w:val="1"/>
-          <w:numId w:val="2"/>
+          <w:numId w:val="6"/>
         </w:numPr>
       </w:pPr>
-      <w:bookmarkStart w:id="50" w:name="_Toc7966708"/>
-      <w:bookmarkStart w:id="51" w:name="_Toc8042146"/>
+      <w:bookmarkStart w:id="51" w:name="_Toc7966708"/>
+      <w:bookmarkStart w:id="52" w:name="_Toc8042146"/>
       <w:r>
         <w:t>Performance Requirements</w:t>
       </w:r>
-      <w:bookmarkEnd w:id="50"/>
       <w:bookmarkEnd w:id="51"/>
+      <w:bookmarkEnd w:id="52"/>
     </w:p>
     <w:p>
       <w:pPr>
@@ -11146,16 +11578,16 @@
         <w:pStyle w:val="Heading2"/>
         <w:numPr>
           <w:ilvl w:val="1"/>
-          <w:numId w:val="2"/>
+          <w:numId w:val="6"/>
         </w:numPr>
       </w:pPr>
-      <w:bookmarkStart w:id="52" w:name="_3127ea1ry93t" w:colFirst="0" w:colLast="0"/>
-      <w:bookmarkStart w:id="53" w:name="_Toc8042147"/>
-      <w:bookmarkEnd w:id="52"/>
+      <w:bookmarkStart w:id="53" w:name="_3127ea1ry93t" w:colFirst="0" w:colLast="0"/>
+      <w:bookmarkStart w:id="54" w:name="_Toc8042147"/>
+      <w:bookmarkEnd w:id="53"/>
       <w:r>
         <w:t>Software Quality Attributes</w:t>
       </w:r>
-      <w:bookmarkEnd w:id="53"/>
+      <w:bookmarkEnd w:id="54"/>
     </w:p>
     <w:p>
       <w:pPr>
@@ -11282,34 +11714,7 @@
           <w:sz w:val="22"/>
           <w:szCs w:val="22"/>
         </w:rPr>
-        <w:sectPr>
-          <w:type w:val="continuous"/>
-          <w:pgSz w:w="12240" w:h="15840"/>
-          <w:pgMar w:top="1440" w:right="1440" w:bottom="1440" w:left="1440" w:header="720" w:footer="720" w:gutter="0"/>
-          <w:cols w:space="720"/>
-          <w:docGrid w:linePitch="326"/>
-        </w:sectPr>
-      </w:pPr>
-    </w:p>
-    <w:p>
-      <w:pPr>
-        <w:pBdr>
-          <w:top w:val="nil"/>
-          <w:left w:val="nil"/>
-          <w:bottom w:val="nil"/>
-          <w:right w:val="nil"/>
-          <w:between w:val="nil"/>
-        </w:pBdr>
-        <w:rPr>
-          <w:rFonts w:ascii="Arial" w:eastAsia="Arial" w:hAnsi="Arial" w:cs="Arial"/>
-          <w:i/>
-          <w:color w:val="000000"/>
-          <w:sz w:val="22"/>
-          <w:szCs w:val="22"/>
-        </w:rPr>
-      </w:pPr>
-      <w:bookmarkStart w:id="54" w:name="_GoBack"/>
-      <w:bookmarkEnd w:id="54"/>
+      </w:pPr>
     </w:p>
     <w:sectPr>
       <w:type w:val="continuous"/>
@@ -11508,7 +11913,7 @@
         <w:sz w:val="20"/>
         <w:szCs w:val="20"/>
       </w:rPr>
-      <w:t>9</w:t>
+      <w:t>10</w:t>
     </w:r>
     <w:r>
       <w:rPr>
@@ -11753,6 +12158,121 @@
     </w:lvl>
   </w:abstractNum>
   <w:abstractNum w:abstractNumId="2">
+    <w:nsid w:val="297A595D"/>
+    <w:multiLevelType w:val="multilevel"/>
+    <w:tmpl w:val="90082D12"/>
+    <w:lvl w:ilvl="0">
+      <w:start w:val="4"/>
+      <w:numFmt w:val="decimal"/>
+      <w:lvlText w:val="%1"/>
+      <w:lvlJc w:val="left"/>
+      <w:pPr>
+        <w:ind w:left="480" w:hanging="480"/>
+      </w:pPr>
+      <w:rPr>
+        <w:rFonts w:hint="default"/>
+      </w:rPr>
+    </w:lvl>
+    <w:lvl w:ilvl="1">
+      <w:start w:val="1"/>
+      <w:numFmt w:val="decimal"/>
+      <w:lvlText w:val="%1.%2"/>
+      <w:lvlJc w:val="left"/>
+      <w:pPr>
+        <w:ind w:left="480" w:hanging="480"/>
+      </w:pPr>
+      <w:rPr>
+        <w:rFonts w:hint="default"/>
+      </w:rPr>
+    </w:lvl>
+    <w:lvl w:ilvl="2">
+      <w:start w:val="5"/>
+      <w:numFmt w:val="decimal"/>
+      <w:lvlText w:val="%1.%2.%3"/>
+      <w:lvlJc w:val="left"/>
+      <w:pPr>
+        <w:ind w:left="720" w:hanging="720"/>
+      </w:pPr>
+      <w:rPr>
+        <w:rFonts w:hint="default"/>
+        <w:b/>
+        <w:bCs/>
+      </w:rPr>
+    </w:lvl>
+    <w:lvl w:ilvl="3">
+      <w:start w:val="1"/>
+      <w:numFmt w:val="decimal"/>
+      <w:lvlText w:val="%1.%2.%3.%4"/>
+      <w:lvlJc w:val="left"/>
+      <w:pPr>
+        <w:ind w:left="720" w:hanging="720"/>
+      </w:pPr>
+      <w:rPr>
+        <w:rFonts w:hint="default"/>
+      </w:rPr>
+    </w:lvl>
+    <w:lvl w:ilvl="4">
+      <w:start w:val="1"/>
+      <w:numFmt w:val="decimal"/>
+      <w:lvlText w:val="%1.%2.%3.%4.%5"/>
+      <w:lvlJc w:val="left"/>
+      <w:pPr>
+        <w:ind w:left="1080" w:hanging="1080"/>
+      </w:pPr>
+      <w:rPr>
+        <w:rFonts w:hint="default"/>
+      </w:rPr>
+    </w:lvl>
+    <w:lvl w:ilvl="5">
+      <w:start w:val="1"/>
+      <w:numFmt w:val="decimal"/>
+      <w:lvlText w:val="%1.%2.%3.%4.%5.%6"/>
+      <w:lvlJc w:val="left"/>
+      <w:pPr>
+        <w:ind w:left="1080" w:hanging="1080"/>
+      </w:pPr>
+      <w:rPr>
+        <w:rFonts w:hint="default"/>
+      </w:rPr>
+    </w:lvl>
+    <w:lvl w:ilvl="6">
+      <w:start w:val="1"/>
+      <w:numFmt w:val="decimal"/>
+      <w:lvlText w:val="%1.%2.%3.%4.%5.%6.%7"/>
+      <w:lvlJc w:val="left"/>
+      <w:pPr>
+        <w:ind w:left="1440" w:hanging="1440"/>
+      </w:pPr>
+      <w:rPr>
+        <w:rFonts w:hint="default"/>
+      </w:rPr>
+    </w:lvl>
+    <w:lvl w:ilvl="7">
+      <w:start w:val="1"/>
+      <w:numFmt w:val="decimal"/>
+      <w:lvlText w:val="%1.%2.%3.%4.%5.%6.%7.%8"/>
+      <w:lvlJc w:val="left"/>
+      <w:pPr>
+        <w:ind w:left="1440" w:hanging="1440"/>
+      </w:pPr>
+      <w:rPr>
+        <w:rFonts w:hint="default"/>
+      </w:rPr>
+    </w:lvl>
+    <w:lvl w:ilvl="8">
+      <w:start w:val="1"/>
+      <w:numFmt w:val="decimal"/>
+      <w:lvlText w:val="%1.%2.%3.%4.%5.%6.%7.%8.%9"/>
+      <w:lvlJc w:val="left"/>
+      <w:pPr>
+        <w:ind w:left="1800" w:hanging="1800"/>
+      </w:pPr>
+      <w:rPr>
+        <w:rFonts w:hint="default"/>
+      </w:rPr>
+    </w:lvl>
+  </w:abstractNum>
+  <w:abstractNum w:abstractNumId="3">
     <w:nsid w:val="578001B9"/>
     <w:multiLevelType w:val="multilevel"/>
     <w:tmpl w:val="74C63D32"/>
@@ -11865,7 +12385,7 @@
       </w:rPr>
     </w:lvl>
   </w:abstractNum>
-  <w:abstractNum w:abstractNumId="3">
+  <w:abstractNum w:abstractNumId="4">
     <w:nsid w:val="76A563BA"/>
     <w:multiLevelType w:val="hybridMultilevel"/>
     <w:tmpl w:val="73284B70"/>
@@ -11953,7 +12473,7 @@
       </w:pPr>
     </w:lvl>
   </w:abstractNum>
-  <w:abstractNum w:abstractNumId="4">
+  <w:abstractNum w:abstractNumId="5">
     <w:nsid w:val="7AEA2FCD"/>
     <w:multiLevelType w:val="multilevel"/>
     <w:tmpl w:val="30FEFC92"/>
@@ -12067,19 +12587,22 @@
     </w:lvl>
   </w:abstractNum>
   <w:num w:numId="1">
-    <w:abstractNumId w:val="2"/>
+    <w:abstractNumId w:val="3"/>
   </w:num>
   <w:num w:numId="2">
     <w:abstractNumId w:val="0"/>
   </w:num>
   <w:num w:numId="3">
-    <w:abstractNumId w:val="4"/>
+    <w:abstractNumId w:val="5"/>
   </w:num>
   <w:num w:numId="4">
     <w:abstractNumId w:val="1"/>
   </w:num>
   <w:num w:numId="5">
-    <w:abstractNumId w:val="3"/>
+    <w:abstractNumId w:val="4"/>
+  </w:num>
+  <w:num w:numId="6">
+    <w:abstractNumId w:val="2"/>
   </w:num>
 </w:numbering>
 </file>
@@ -13121,7 +13644,7 @@
 </file>
 
 <file path=customXml/itemProps1.xml><?xml version="1.0" encoding="utf-8"?>
-<ds:datastoreItem xmlns:ds="http://schemas.openxmlformats.org/officeDocument/2006/customXml" ds:itemID="{19A8AC2C-00CF-46BF-881B-3508FB1E952F}">
+<ds:datastoreItem xmlns:ds="http://schemas.openxmlformats.org/officeDocument/2006/customXml" ds:itemID="{A204E635-88F4-41A9-BEB2-5EE7780E354A}">
   <ds:schemaRefs>
     <ds:schemaRef ds:uri="http://schemas.openxmlformats.org/officeDocument/2006/bibliography"/>
   </ds:schemaRefs>

</xml_diff>

<commit_message>
Update SRS based on peer review
</commit_message>
<xml_diff>
--- a/Requirments/CAR_SRS.docx
+++ b/Requirments/CAR_SRS.docx
@@ -1654,6 +1654,15 @@
               <w:szCs w:val="22"/>
             </w:rPr>
           </w:pPr>
+          <w:r>
+            <w:rPr>
+              <w:rStyle w:val="Hyperlink"/>
+              <w:noProof/>
+              <w:color w:val="auto"/>
+              <w:u w:val="none"/>
+            </w:rPr>
+            <w:t>4.1</w:t>
+          </w:r>
           <w:hyperlink w:anchor="_Toc8042143" w:history="1">
             <w:r>
               <w:rPr>
@@ -1726,22 +1735,33 @@
               <w:szCs w:val="22"/>
             </w:rPr>
           </w:pPr>
+          <w:r>
+            <w:rPr>
+              <w:rStyle w:val="Hyperlink"/>
+              <w:noProof/>
+              <w:color w:val="auto"/>
+              <w:u w:val="none"/>
+            </w:rPr>
+            <w:t xml:space="preserve">  4.2</w:t>
+          </w:r>
           <w:hyperlink w:anchor="_Toc8042145" w:history="1">
             <w:r>
               <w:rPr>
-                <w:rStyle w:val="Hyperlink"/>
-                <w:noProof/>
-              </w:rPr>
-              <w:t>5.</w:t>
-            </w:r>
-            <w:r>
-              <w:rPr>
                 <w:rFonts w:asciiTheme="minorHAnsi" w:eastAsiaTheme="minorEastAsia" w:hAnsiTheme="minorHAnsi" w:cstheme="minorBidi"/>
                 <w:noProof/>
                 <w:sz w:val="22"/>
                 <w:szCs w:val="22"/>
               </w:rPr>
               <w:tab/>
+            </w:r>
+            <w:r>
+              <w:rPr>
+                <w:rFonts w:asciiTheme="minorHAnsi" w:eastAsiaTheme="minorEastAsia" w:hAnsiTheme="minorHAnsi" w:cstheme="minorBidi"/>
+                <w:noProof/>
+                <w:sz w:val="22"/>
+                <w:szCs w:val="22"/>
+              </w:rPr>
+              <w:t xml:space="preserve"> </w:t>
             </w:r>
             <w:r>
               <w:rPr>
@@ -1820,7 +1840,14 @@
                 <w:rStyle w:val="Hyperlink"/>
                 <w:noProof/>
               </w:rPr>
-              <w:t>5.1</w:t>
+              <w:t>4.2</w:t>
+            </w:r>
+            <w:r>
+              <w:rPr>
+                <w:rStyle w:val="Hyperlink"/>
+                <w:noProof/>
+              </w:rPr>
+              <w:t>.1</w:t>
             </w:r>
             <w:r>
               <w:rPr>
@@ -1908,7 +1935,14 @@
                 <w:rStyle w:val="Hyperlink"/>
                 <w:noProof/>
               </w:rPr>
-              <w:t>5.2</w:t>
+              <w:t>4.2</w:t>
+            </w:r>
+            <w:r>
+              <w:rPr>
+                <w:rStyle w:val="Hyperlink"/>
+                <w:noProof/>
+              </w:rPr>
+              <w:t>.2</w:t>
             </w:r>
             <w:r>
               <w:rPr>
@@ -8444,7 +8478,7 @@
           <w:sz w:val="22"/>
           <w:szCs w:val="22"/>
         </w:rPr>
-        <w:t>4.1.4</w:t>
+        <w:t>4.1.5</w:t>
       </w:r>
       <w:r>
         <w:rPr>
@@ -8761,7 +8795,7 @@
         <w:pStyle w:val="ListParagraph"/>
         <w:numPr>
           <w:ilvl w:val="2"/>
-          <w:numId w:val="6"/>
+          <w:numId w:val="7"/>
         </w:numPr>
         <w:rPr>
           <w:rFonts w:ascii="Arial" w:eastAsia="Arial" w:hAnsi="Arial" w:cs="Arial"/>
@@ -8771,6 +8805,8 @@
           <w:szCs w:val="22"/>
         </w:rPr>
       </w:pPr>
+      <w:bookmarkStart w:id="49" w:name="_GoBack"/>
+      <w:bookmarkEnd w:id="49"/>
       <w:r>
         <w:rPr>
           <w:rFonts w:ascii="Arial" w:eastAsia="Arial" w:hAnsi="Arial" w:cs="Arial"/>
@@ -10165,8 +10201,6 @@
               </w:rPr>
               <w:t>status from reserved to bought</w:t>
             </w:r>
-            <w:bookmarkStart w:id="49" w:name="_GoBack"/>
-            <w:bookmarkEnd w:id="49"/>
           </w:p>
           <w:p>
             <w:pPr>
@@ -10827,13 +10861,10 @@
       <w:pPr>
         <w:pStyle w:val="Heading1"/>
         <w:numPr>
-          <w:ilvl w:val="0"/>
-          <w:numId w:val="6"/>
+          <w:ilvl w:val="1"/>
+          <w:numId w:val="7"/>
         </w:numPr>
       </w:pPr>
-      <w:r>
-        <w:t xml:space="preserve"> </w:t>
-      </w:r>
       <w:bookmarkStart w:id="50" w:name="_Toc8042145"/>
       <w:r>
         <w:t>Nonfunctional Requirements</w:t>
@@ -10843,13 +10874,13 @@
     <w:p>
       <w:pPr>
         <w:pStyle w:val="Heading2"/>
-        <w:numPr>
-          <w:ilvl w:val="1"/>
-          <w:numId w:val="6"/>
-        </w:numPr>
+        <w:ind w:left="480"/>
       </w:pPr>
       <w:bookmarkStart w:id="51" w:name="_Toc7966708"/>
       <w:bookmarkStart w:id="52" w:name="_Toc8042146"/>
+      <w:r>
+        <w:t xml:space="preserve">4.2.1 </w:t>
+      </w:r>
       <w:r>
         <w:t>Performance Requirements</w:t>
       </w:r>
@@ -11247,8 +11278,8 @@
       <w:pPr>
         <w:pStyle w:val="Heading2"/>
         <w:numPr>
-          <w:ilvl w:val="1"/>
-          <w:numId w:val="6"/>
+          <w:ilvl w:val="2"/>
+          <w:numId w:val="8"/>
         </w:numPr>
       </w:pPr>
       <w:bookmarkStart w:id="53" w:name="_3127ea1ry93t" w:colFirst="0" w:colLast="0"/>
@@ -11589,7 +11620,7 @@
         <w:sz w:val="20"/>
         <w:szCs w:val="20"/>
       </w:rPr>
-      <w:t>9</w:t>
+      <w:t>1</w:t>
     </w:r>
     <w:r>
       <w:rPr>
@@ -11721,6 +11752,119 @@
     </w:lvl>
   </w:abstractNum>
   <w:abstractNum w:abstractNumId="1">
+    <w:nsid w:val="150174C2"/>
+    <w:multiLevelType w:val="multilevel"/>
+    <w:tmpl w:val="ED6E4142"/>
+    <w:lvl w:ilvl="0">
+      <w:start w:val="4"/>
+      <w:numFmt w:val="decimal"/>
+      <w:lvlText w:val="%1"/>
+      <w:lvlJc w:val="left"/>
+      <w:pPr>
+        <w:ind w:left="600" w:hanging="600"/>
+      </w:pPr>
+      <w:rPr>
+        <w:rFonts w:hint="default"/>
+      </w:rPr>
+    </w:lvl>
+    <w:lvl w:ilvl="1">
+      <w:start w:val="2"/>
+      <w:numFmt w:val="decimal"/>
+      <w:lvlText w:val="%1.%2"/>
+      <w:lvlJc w:val="left"/>
+      <w:pPr>
+        <w:ind w:left="840" w:hanging="600"/>
+      </w:pPr>
+      <w:rPr>
+        <w:rFonts w:hint="default"/>
+      </w:rPr>
+    </w:lvl>
+    <w:lvl w:ilvl="2">
+      <w:start w:val="2"/>
+      <w:numFmt w:val="decimal"/>
+      <w:lvlText w:val="%1.%2.%3"/>
+      <w:lvlJc w:val="left"/>
+      <w:pPr>
+        <w:ind w:left="1200" w:hanging="720"/>
+      </w:pPr>
+      <w:rPr>
+        <w:rFonts w:hint="default"/>
+      </w:rPr>
+    </w:lvl>
+    <w:lvl w:ilvl="3">
+      <w:start w:val="1"/>
+      <w:numFmt w:val="decimal"/>
+      <w:lvlText w:val="%1.%2.%3.%4"/>
+      <w:lvlJc w:val="left"/>
+      <w:pPr>
+        <w:ind w:left="1800" w:hanging="1080"/>
+      </w:pPr>
+      <w:rPr>
+        <w:rFonts w:hint="default"/>
+      </w:rPr>
+    </w:lvl>
+    <w:lvl w:ilvl="4">
+      <w:start w:val="1"/>
+      <w:numFmt w:val="decimal"/>
+      <w:lvlText w:val="%1.%2.%3.%4.%5"/>
+      <w:lvlJc w:val="left"/>
+      <w:pPr>
+        <w:ind w:left="2040" w:hanging="1080"/>
+      </w:pPr>
+      <w:rPr>
+        <w:rFonts w:hint="default"/>
+      </w:rPr>
+    </w:lvl>
+    <w:lvl w:ilvl="5">
+      <w:start w:val="1"/>
+      <w:numFmt w:val="decimal"/>
+      <w:lvlText w:val="%1.%2.%3.%4.%5.%6"/>
+      <w:lvlJc w:val="left"/>
+      <w:pPr>
+        <w:ind w:left="2640" w:hanging="1440"/>
+      </w:pPr>
+      <w:rPr>
+        <w:rFonts w:hint="default"/>
+      </w:rPr>
+    </w:lvl>
+    <w:lvl w:ilvl="6">
+      <w:start w:val="1"/>
+      <w:numFmt w:val="decimal"/>
+      <w:lvlText w:val="%1.%2.%3.%4.%5.%6.%7"/>
+      <w:lvlJc w:val="left"/>
+      <w:pPr>
+        <w:ind w:left="2880" w:hanging="1440"/>
+      </w:pPr>
+      <w:rPr>
+        <w:rFonts w:hint="default"/>
+      </w:rPr>
+    </w:lvl>
+    <w:lvl w:ilvl="7">
+      <w:start w:val="1"/>
+      <w:numFmt w:val="decimal"/>
+      <w:lvlText w:val="%1.%2.%3.%4.%5.%6.%7.%8"/>
+      <w:lvlJc w:val="left"/>
+      <w:pPr>
+        <w:ind w:left="3480" w:hanging="1800"/>
+      </w:pPr>
+      <w:rPr>
+        <w:rFonts w:hint="default"/>
+      </w:rPr>
+    </w:lvl>
+    <w:lvl w:ilvl="8">
+      <w:start w:val="1"/>
+      <w:numFmt w:val="decimal"/>
+      <w:lvlText w:val="%1.%2.%3.%4.%5.%6.%7.%8.%9"/>
+      <w:lvlJc w:val="left"/>
+      <w:pPr>
+        <w:ind w:left="4080" w:hanging="2160"/>
+      </w:pPr>
+      <w:rPr>
+        <w:rFonts w:hint="default"/>
+      </w:rPr>
+    </w:lvl>
+  </w:abstractNum>
+  <w:abstractNum w:abstractNumId="2">
     <w:nsid w:val="18D43656"/>
     <w:multiLevelType w:val="multilevel"/>
     <w:tmpl w:val="988CCFDC"/>
@@ -11833,7 +11977,7 @@
       </w:rPr>
     </w:lvl>
   </w:abstractNum>
-  <w:abstractNum w:abstractNumId="2">
+  <w:abstractNum w:abstractNumId="3">
     <w:nsid w:val="1984089D"/>
     <w:multiLevelType w:val="multilevel"/>
     <w:tmpl w:val="4C7CC070"/>
@@ -11946,7 +12090,7 @@
       </w:rPr>
     </w:lvl>
   </w:abstractNum>
-  <w:abstractNum w:abstractNumId="3">
+  <w:abstractNum w:abstractNumId="4">
     <w:nsid w:val="297A595D"/>
     <w:multiLevelType w:val="multilevel"/>
     <w:tmpl w:val="90082D12"/>
@@ -12061,7 +12205,7 @@
       </w:rPr>
     </w:lvl>
   </w:abstractNum>
-  <w:abstractNum w:abstractNumId="4">
+  <w:abstractNum w:abstractNumId="5">
     <w:nsid w:val="578001B9"/>
     <w:multiLevelType w:val="multilevel"/>
     <w:tmpl w:val="74C63D32"/>
@@ -12174,7 +12318,7 @@
       </w:rPr>
     </w:lvl>
   </w:abstractNum>
-  <w:abstractNum w:abstractNumId="5">
+  <w:abstractNum w:abstractNumId="6">
     <w:nsid w:val="76A563BA"/>
     <w:multiLevelType w:val="hybridMultilevel"/>
     <w:tmpl w:val="73284B70"/>
@@ -12262,7 +12406,7 @@
       </w:pPr>
     </w:lvl>
   </w:abstractNum>
-  <w:abstractNum w:abstractNumId="6">
+  <w:abstractNum w:abstractNumId="7">
     <w:nsid w:val="7AEA2FCD"/>
     <w:multiLevelType w:val="multilevel"/>
     <w:tmpl w:val="30FEFC92"/>
@@ -12376,24 +12520,27 @@
     </w:lvl>
   </w:abstractNum>
   <w:num w:numId="1">
-    <w:abstractNumId w:val="4"/>
+    <w:abstractNumId w:val="5"/>
   </w:num>
   <w:num w:numId="2">
     <w:abstractNumId w:val="0"/>
   </w:num>
   <w:num w:numId="3">
+    <w:abstractNumId w:val="7"/>
+  </w:num>
+  <w:num w:numId="4">
+    <w:abstractNumId w:val="3"/>
+  </w:num>
+  <w:num w:numId="5">
     <w:abstractNumId w:val="6"/>
   </w:num>
-  <w:num w:numId="4">
+  <w:num w:numId="6">
+    <w:abstractNumId w:val="4"/>
+  </w:num>
+  <w:num w:numId="7">
     <w:abstractNumId w:val="2"/>
   </w:num>
-  <w:num w:numId="5">
-    <w:abstractNumId w:val="5"/>
-  </w:num>
-  <w:num w:numId="6">
-    <w:abstractNumId w:val="3"/>
-  </w:num>
-  <w:num w:numId="7">
+  <w:num w:numId="8">
     <w:abstractNumId w:val="1"/>
   </w:num>
 </w:numbering>
@@ -13436,7 +13583,7 @@
 </file>
 
 <file path=customXml/itemProps1.xml><?xml version="1.0" encoding="utf-8"?>
-<ds:datastoreItem xmlns:ds="http://schemas.openxmlformats.org/officeDocument/2006/customXml" ds:itemID="{ADFA19D0-103D-44B3-AE1B-00B024A97635}">
+<ds:datastoreItem xmlns:ds="http://schemas.openxmlformats.org/officeDocument/2006/customXml" ds:itemID="{31564106-47DE-4079-925C-C62B12AE706C}">
   <ds:schemaRefs>
     <ds:schemaRef ds:uri="http://schemas.openxmlformats.org/officeDocument/2006/bibliography"/>
   </ds:schemaRefs>

</xml_diff>